<commit_message>
change docx to pdf
</commit_message>
<xml_diff>
--- a/fichiers/RapportStageSIO2.docx
+++ b/fichiers/RapportStageSIO2.docx
@@ -3558,6 +3558,205 @@
           <w:szCs w:val="28"/>
         </w:rPr>
       </w:pPr>
+    </w:p>
+    <w:p>
+      <w:pPr>
+        <w:rPr>
+          <w:rFonts w:eastAsiaTheme="majorEastAsia" w:cstheme="majorBidi"/>
+          <w:color w:val="2F5496" w:themeColor="accent1" w:themeShade="BF"/>
+          <w:sz w:val="28"/>
+          <w:szCs w:val="28"/>
+        </w:rPr>
+      </w:pPr>
+    </w:p>
+    <w:p>
+      <w:pPr>
+        <w:spacing w:line="276" w:lineRule="auto"/>
+        <w:jc w:val="both"/>
+      </w:pPr>
+      <w:r>
+        <w:tab/>
+        <w:t xml:space="preserve">Lors de ces </w:t>
+      </w:r>
+      <w:r>
+        <w:t>deux</w:t>
+      </w:r>
+      <w:r>
+        <w:t xml:space="preserve"> mois de stage à Dons Du Son,</w:t>
+      </w:r>
+      <w:r>
+        <w:t xml:space="preserve"> </w:t>
+      </w:r>
+      <w:r>
+        <w:t>association spécialisée dans le domaine de la musique</w:t>
+      </w:r>
+      <w:r>
+        <w:t>, a été une expérience enrichissante qui m’a permis d</w:t>
+      </w:r>
+      <w:r>
+        <w:t>évelopper</w:t>
+      </w:r>
+      <w:r>
+        <w:t xml:space="preserve"> </w:t>
+      </w:r>
+      <w:r>
+        <w:t xml:space="preserve">des </w:t>
+      </w:r>
+      <w:r>
+        <w:t>compétences</w:t>
+      </w:r>
+      <w:r>
+        <w:t xml:space="preserve"> </w:t>
+      </w:r>
+      <w:r>
+        <w:t xml:space="preserve">déjà acquises </w:t>
+      </w:r>
+      <w:r>
+        <w:t xml:space="preserve">et de mieux comprendre le monde professionnel. </w:t>
+      </w:r>
+      <w:r>
+        <w:t>Dès les premières semaines, j</w:t>
+      </w:r>
+      <w:r>
+        <w:t xml:space="preserve">’ai rapidement trouvé ma place et eu l’occasion de </w:t>
+      </w:r>
+      <w:r>
+        <w:t xml:space="preserve">rencontrer certains membres de l’association, tous jouant un rôle différent comme chef de projet, secrétaire ou encore le président de l’association lui-même qui était également mon tuteur. J’ai notamment eu quelques missions concernant la modification du site </w:t>
+      </w:r>
+      <w:r>
+        <w:t>et aussi</w:t>
+      </w:r>
+      <w:r>
+        <w:t xml:space="preserve">, créer des mails professionnels pour les membres. Ces tâches m’ont </w:t>
+      </w:r>
+      <w:r>
+        <w:t xml:space="preserve">permis de développer des compétences </w:t>
+      </w:r>
+      <w:r>
+        <w:t>telles que mon autonomie, m</w:t>
+      </w:r>
+      <w:r>
+        <w:t>es décisions lors des ajouts de contenus sur le site, de comment structurer les pages du site...</w:t>
+      </w:r>
+    </w:p>
+    <w:p>
+      <w:pPr>
+        <w:spacing w:line="276" w:lineRule="auto"/>
+        <w:jc w:val="both"/>
+      </w:pPr>
+    </w:p>
+    <w:p>
+      <w:pPr>
+        <w:spacing w:line="276" w:lineRule="auto"/>
+        <w:ind w:firstLine="708"/>
+        <w:jc w:val="both"/>
+      </w:pPr>
+      <w:r>
+        <w:t>Au cours du stage, j’ai également été confronté</w:t>
+      </w:r>
+      <w:r>
+        <w:t xml:space="preserve">e </w:t>
+      </w:r>
+      <w:r>
+        <w:t xml:space="preserve">à certaines difficultés, notamment </w:t>
+      </w:r>
+      <w:r>
+        <w:t>lors de l’ajout de certaines fonctionnalités dans l’intranet</w:t>
+      </w:r>
+      <w:r>
+        <w:t>, mais grâce à l’aide de mon tuteur et des autres membres de l’équipe</w:t>
+      </w:r>
+      <w:r>
+        <w:t>, on a pu trouver une alternative pour ce problème</w:t>
+      </w:r>
+      <w:r>
+        <w:t>. Cette expérience m’a appris à m’adapter à un environnement professionnel, à gérer mon temps et à prendre des initiatives</w:t>
+      </w:r>
+      <w:r>
+        <w:t xml:space="preserve"> lorsqu’il le fallait</w:t>
+      </w:r>
+      <w:r>
+        <w:t>.</w:t>
+      </w:r>
+    </w:p>
+    <w:p>
+      <w:pPr>
+        <w:spacing w:line="276" w:lineRule="auto"/>
+        <w:ind w:firstLine="708"/>
+        <w:jc w:val="both"/>
+      </w:pPr>
+    </w:p>
+    <w:p>
+      <w:pPr>
+        <w:spacing w:line="276" w:lineRule="auto"/>
+        <w:ind w:firstLine="708"/>
+        <w:jc w:val="both"/>
+      </w:pPr>
+      <w:r>
+        <w:t>Pour</w:t>
+      </w:r>
+      <w:r>
+        <w:t xml:space="preserve"> l’aspect professionnel, ce stage </w:t>
+      </w:r>
+      <w:r>
+        <w:t>ne m’a pas vraiment aidée pour définir clairement</w:t>
+      </w:r>
+      <w:r>
+        <w:t xml:space="preserve"> mon projet d’avenir. </w:t>
+      </w:r>
+      <w:r>
+        <w:t>Mais mon tuteur a pu me donner quelques conseils pour ma poursuite d’étude est m’a conseillé de continuer dans ce domaine. Cependant, je pense que si je ne trouve pas d’école ou de d’alternance qui me plaisent</w:t>
+      </w:r>
+      <w:r>
+        <w:t xml:space="preserve">, je chercherai un travail ou me formerai davantage dans le domaine informatique et plus précisément dans le développement ou même dans un autre domaine si je n’y arrive pas. </w:t>
+      </w:r>
+    </w:p>
+    <w:p>
+      <w:pPr>
+        <w:spacing w:line="276" w:lineRule="auto"/>
+        <w:ind w:firstLine="708"/>
+        <w:jc w:val="both"/>
+      </w:pPr>
+    </w:p>
+    <w:p>
+      <w:pPr>
+        <w:spacing w:line="276" w:lineRule="auto"/>
+        <w:ind w:firstLine="708"/>
+        <w:jc w:val="both"/>
+        <w:rPr>
+          <w:rFonts w:eastAsiaTheme="majorEastAsia" w:cstheme="majorBidi"/>
+          <w:color w:val="2F5496" w:themeColor="accent1" w:themeShade="BF"/>
+          <w:sz w:val="28"/>
+          <w:szCs w:val="28"/>
+        </w:rPr>
+      </w:pPr>
+      <w:r>
+        <w:t xml:space="preserve">En conclusion, cette </w:t>
+      </w:r>
+      <w:r>
+        <w:t>expérience</w:t>
+      </w:r>
+      <w:r>
+        <w:t xml:space="preserve"> dans cette association a été formatrice, que ce soit sur le plan professionnel, personnel et relationnel</w:t>
+      </w:r>
+      <w:r>
+        <w:t xml:space="preserve"> et cela m’a </w:t>
+      </w:r>
+      <w:r>
+        <w:t>perm</w:t>
+      </w:r>
+      <w:r>
+        <w:t>is</w:t>
+      </w:r>
+      <w:r>
+        <w:t xml:space="preserve"> d’acquérir de nouvelles compétences, de gagner en autonomie et de mieux comprendre le fonctionnement du travail en équipe</w:t>
+      </w:r>
+      <w:r>
+        <w:t xml:space="preserve"> en télétravail</w:t>
+      </w:r>
+      <w:r>
+        <w:t>.</w:t>
+      </w:r>
     </w:p>
     <w:p>
       <w:pPr>
@@ -4962,7 +5161,6 @@
   <w:style w:type="character" w:default="1" w:styleId="Policepardfaut">
     <w:name w:val="Default Paragraph Font"/>
     <w:uiPriority w:val="1"/>
-    <w:semiHidden/>
     <w:unhideWhenUsed/>
   </w:style>
   <w:style w:type="table" w:default="1" w:styleId="TableauNormal">
@@ -5340,6 +5538,19 @@
       <w:ind w:left="440"/>
     </w:pPr>
   </w:style>
+  <w:style w:type="paragraph" w:styleId="NormalWeb">
+    <w:name w:val="Normal (Web)"/>
+    <w:basedOn w:val="Normal"/>
+    <w:uiPriority w:val="99"/>
+    <w:semiHidden/>
+    <w:unhideWhenUsed/>
+    <w:rsid w:val="00C71F95"/>
+    <w:rPr>
+      <w:rFonts w:ascii="Times New Roman" w:hAnsi="Times New Roman" w:cs="Times New Roman"/>
+      <w:sz w:val="24"/>
+      <w:szCs w:val="24"/>
+    </w:rPr>
+  </w:style>
 </w:styles>
 </file>
 

</xml_diff>

<commit_message>
change rapport de stage 2
</commit_message>
<xml_diff>
--- a/fichiers/RapportStageSIO2.docx
+++ b/fichiers/RapportStageSIO2.docx
@@ -1140,7 +1140,7 @@
                 <w:noProof/>
                 <w:webHidden/>
               </w:rPr>
-              <w:t>10</w:t>
+              <w:t>9</w:t>
             </w:r>
             <w:r>
               <w:rPr>
@@ -1214,7 +1214,7 @@
                 <w:noProof/>
                 <w:webHidden/>
               </w:rPr>
-              <w:t>11</w:t>
+              <w:t>10</w:t>
             </w:r>
             <w:r>
               <w:rPr>
@@ -1288,7 +1288,7 @@
                 <w:noProof/>
                 <w:webHidden/>
               </w:rPr>
-              <w:t>11</w:t>
+              <w:t>10</w:t>
             </w:r>
             <w:r>
               <w:rPr>
@@ -1349,20 +1349,16 @@
                 <w:noProof/>
                 <w:webHidden/>
               </w:rPr>
-            </w:r>
-            <w:r>
-              <w:rPr>
-                <w:noProof/>
-                <w:webHidden/>
-              </w:rPr>
               <w:fldChar w:fldCharType="separate"/>
             </w:r>
             <w:r>
               <w:rPr>
-                <w:noProof/>
-                <w:webHidden/>
-              </w:rPr>
-              <w:t>12</w:t>
+                <w:b/>
+                <w:bCs/>
+                <w:noProof/>
+                <w:webHidden/>
+              </w:rPr>
+              <w:t>Erreur ! Signet non défini.</w:t>
             </w:r>
             <w:r>
               <w:rPr>
@@ -1423,20 +1419,16 @@
                 <w:noProof/>
                 <w:webHidden/>
               </w:rPr>
-            </w:r>
-            <w:r>
-              <w:rPr>
-                <w:noProof/>
-                <w:webHidden/>
-              </w:rPr>
               <w:fldChar w:fldCharType="separate"/>
             </w:r>
             <w:r>
               <w:rPr>
-                <w:noProof/>
-                <w:webHidden/>
-              </w:rPr>
-              <w:t>13</w:t>
+                <w:b/>
+                <w:bCs/>
+                <w:noProof/>
+                <w:webHidden/>
+              </w:rPr>
+              <w:t>Erreur ! Signet non défini.</w:t>
             </w:r>
             <w:r>
               <w:rPr>
@@ -3787,42 +3779,15 @@
     </w:p>
     <w:p>
       <w:pPr>
+        <w:tabs>
+          <w:tab w:val="left" w:pos="7680"/>
+        </w:tabs>
         <w:rPr>
           <w:rFonts w:eastAsiaTheme="majorEastAsia" w:cstheme="majorBidi"/>
           <w:sz w:val="28"/>
           <w:szCs w:val="28"/>
         </w:rPr>
       </w:pPr>
-    </w:p>
-    <w:p>
-      <w:pPr>
-        <w:rPr>
-          <w:rFonts w:eastAsiaTheme="majorEastAsia" w:cstheme="majorBidi"/>
-          <w:color w:val="2F5496" w:themeColor="accent1" w:themeShade="BF"/>
-          <w:sz w:val="28"/>
-          <w:szCs w:val="28"/>
-        </w:rPr>
-      </w:pPr>
-    </w:p>
-    <w:p>
-      <w:pPr>
-        <w:tabs>
-          <w:tab w:val="left" w:pos="7680"/>
-        </w:tabs>
-        <w:rPr>
-          <w:rFonts w:eastAsiaTheme="majorEastAsia" w:cstheme="majorBidi"/>
-          <w:sz w:val="28"/>
-          <w:szCs w:val="28"/>
-        </w:rPr>
-      </w:pPr>
-      <w:r>
-        <w:rPr>
-          <w:rFonts w:eastAsiaTheme="majorEastAsia" w:cstheme="majorBidi"/>
-          <w:sz w:val="28"/>
-          <w:szCs w:val="28"/>
-        </w:rPr>
-        <w:tab/>
-      </w:r>
     </w:p>
     <w:sectPr>
       <w:pgSz w:w="11906" w:h="16838"/>

</xml_diff>

<commit_message>
change rapport de stage
</commit_message>
<xml_diff>
--- a/fichiers/RapportStageSIO2.docx
+++ b/fichiers/RapportStageSIO2.docx
@@ -3,23 +3,22 @@
 <w:document xmlns:wpc="http://schemas.microsoft.com/office/word/2010/wordprocessingCanvas" xmlns:cx="http://schemas.microsoft.com/office/drawing/2014/chartex" xmlns:cx1="http://schemas.microsoft.com/office/drawing/2015/9/8/chartex" xmlns:cx2="http://schemas.microsoft.com/office/drawing/2015/10/21/chartex" xmlns:cx3="http://schemas.microsoft.com/office/drawing/2016/5/9/chartex" xmlns:cx4="http://schemas.microsoft.com/office/drawing/2016/5/10/chartex" xmlns:cx5="http://schemas.microsoft.com/office/drawing/2016/5/11/chartex" xmlns:cx6="http://schemas.microsoft.com/office/drawing/2016/5/12/chartex" xmlns:cx7="http://schemas.microsoft.com/office/drawing/2016/5/13/chartex" xmlns:cx8="http://schemas.microsoft.com/office/drawing/2016/5/14/chartex" xmlns:mc="http://schemas.openxmlformats.org/markup-compatibility/2006" xmlns:aink="http://schemas.microsoft.com/office/drawing/2016/ink" xmlns:am3d="http://schemas.microsoft.com/office/drawing/2017/model3d" xmlns:o="urn:schemas-microsoft-com:office:office" xmlns:oel="http://schemas.microsoft.com/office/2019/extlst" xmlns:r="http://schemas.openxmlformats.org/officeDocument/2006/relationships" xmlns:m="http://schemas.openxmlformats.org/officeDocument/2006/math" xmlns:v="urn:schemas-microsoft-com:vml" xmlns:wp14="http://schemas.microsoft.com/office/word/2010/wordprocessingDrawing" xmlns:wp="http://schemas.openxmlformats.org/drawingml/2006/wordprocessingDrawing" xmlns:w10="urn:schemas-microsoft-com:office:word" xmlns:w="http://schemas.openxmlformats.org/wordprocessingml/2006/main" xmlns:w14="http://schemas.microsoft.com/office/word/2010/wordml" xmlns:w15="http://schemas.microsoft.com/office/word/2012/wordml" xmlns:w16cex="http://schemas.microsoft.com/office/word/2018/wordml/cex" xmlns:w16cid="http://schemas.microsoft.com/office/word/2016/wordml/cid" xmlns:w16="http://schemas.microsoft.com/office/word/2018/wordml" xmlns:w16du="http://schemas.microsoft.com/office/word/2023/wordml/word16du" xmlns:w16sdtdh="http://schemas.microsoft.com/office/word/2020/wordml/sdtdatahash" xmlns:w16sdtfl="http://schemas.microsoft.com/office/word/2024/wordml/sdtformatlock" xmlns:w16se="http://schemas.microsoft.com/office/word/2015/wordml/symex" xmlns:wpg="http://schemas.microsoft.com/office/word/2010/wordprocessingGroup" xmlns:wpi="http://schemas.microsoft.com/office/word/2010/wordprocessingInk" xmlns:wne="http://schemas.microsoft.com/office/word/2006/wordml" xmlns:wps="http://schemas.microsoft.com/office/word/2010/wordprocessingShape" mc:Ignorable="w14 w15 w16se w16cid w16 w16cex w16sdtdh w16sdtfl w16du wp14">
   <w:body>
     <w:p>
-      <w:r>
-        <w:rPr>
+      <w:pPr>
+        <w:jc w:val="right"/>
+        <w:rPr>
+          <w:rFonts w:cstheme="minorHAnsi"/>
+        </w:rPr>
+      </w:pPr>
+      <w:r>
+        <w:rPr>
+          <w:rFonts w:cstheme="minorHAnsi"/>
           <w:noProof/>
         </w:rPr>
         <w:drawing>
-          <wp:anchor distT="0" distB="0" distL="114300" distR="114300" simplePos="0" relativeHeight="251658240" behindDoc="0" locked="0" layoutInCell="1" allowOverlap="1" wp14:anchorId="559A20EA" wp14:editId="2C5FD322">
-            <wp:simplePos x="0" y="0"/>
-            <wp:positionH relativeFrom="margin">
-              <wp:align>right</wp:align>
-            </wp:positionH>
-            <wp:positionV relativeFrom="paragraph">
-              <wp:posOffset>-9525</wp:posOffset>
-            </wp:positionV>
-            <wp:extent cx="1101090" cy="1016000"/>
-            <wp:effectExtent l="0" t="0" r="3810" b="0"/>
-            <wp:wrapNone/>
-            <wp:docPr id="677686128" name="Image 1" descr="Une image contenant logo, symbole, Police, texte&#10;&#10;Description générée automatiquement"/>
+          <wp:inline distT="0" distB="0" distL="0" distR="0" wp14:anchorId="79ED863C" wp14:editId="2600A9EC">
+            <wp:extent cx="1028700" cy="1026889"/>
+            <wp:effectExtent l="0" t="0" r="0" b="1905"/>
+            <wp:docPr id="771097563" name="Image 1" descr="Une image contenant texte, logo, Police, cercle&#10;&#10;Le contenu généré par l’IA peut être incorrect."/>
             <wp:cNvGraphicFramePr>
               <a:graphicFrameLocks xmlns:a="http://schemas.openxmlformats.org/drawingml/2006/main" noChangeAspect="1"/>
             </wp:cNvGraphicFramePr>
@@ -27,7 +26,7 @@
               <a:graphicData uri="http://schemas.openxmlformats.org/drawingml/2006/picture">
                 <pic:pic xmlns:pic="http://schemas.openxmlformats.org/drawingml/2006/picture">
                   <pic:nvPicPr>
-                    <pic:cNvPr id="677686128" name="Image 1" descr="Une image contenant logo, symbole, Police, texte&#10;&#10;Description générée automatiquement"/>
+                    <pic:cNvPr id="771097563" name="Image 1" descr="Une image contenant texte, logo, Police, cercle&#10;&#10;Le contenu généré par l’IA peut être incorrect."/>
                     <pic:cNvPicPr/>
                   </pic:nvPicPr>
                   <pic:blipFill>
@@ -43,9 +42,9 @@
                     </a:stretch>
                   </pic:blipFill>
                   <pic:spPr>
-                    <a:xfrm flipH="1">
+                    <a:xfrm>
                       <a:off x="0" y="0"/>
-                      <a:ext cx="1101090" cy="1016000"/>
+                      <a:ext cx="1037056" cy="1035231"/>
                     </a:xfrm>
                     <a:prstGeom prst="rect">
                       <a:avLst/>
@@ -54,20 +53,26 @@
                 </pic:pic>
               </a:graphicData>
             </a:graphic>
-          </wp:anchor>
+          </wp:inline>
         </w:drawing>
       </w:r>
       <w:r>
         <w:rPr>
-          <w:rFonts w:ascii="MS Shell Dlg 2" w:hAnsi="MS Shell Dlg 2" w:cs="MS Shell Dlg 2"/>
+          <w:rFonts w:cstheme="minorHAnsi"/>
           <w:noProof/>
-          <w:sz w:val="16"/>
-          <w:szCs w:val="16"/>
         </w:rPr>
         <w:drawing>
-          <wp:inline distT="0" distB="0" distL="0" distR="0" wp14:anchorId="332524F9" wp14:editId="61CE3561">
-            <wp:extent cx="1017692" cy="1017692"/>
-            <wp:effectExtent l="0" t="0" r="1905" b="1905"/>
+          <wp:anchor distT="0" distB="0" distL="114300" distR="114300" simplePos="0" relativeHeight="251658240" behindDoc="0" locked="0" layoutInCell="1" allowOverlap="1" wp14:anchorId="332524F9" wp14:editId="4B26759D">
+            <wp:simplePos x="0" y="0"/>
+            <wp:positionH relativeFrom="column">
+              <wp:posOffset>113665</wp:posOffset>
+            </wp:positionH>
+            <wp:positionV relativeFrom="paragraph">
+              <wp:posOffset>-635</wp:posOffset>
+            </wp:positionV>
+            <wp:extent cx="1017270" cy="1017270"/>
+            <wp:effectExtent l="0" t="0" r="0" b="0"/>
+            <wp:wrapNone/>
             <wp:docPr id="1" name="Image 1" descr="Une image contenant texte, symbole, Emblème, Police&#10;&#10;Description générée automatiquement"/>
             <wp:cNvGraphicFramePr>
               <a:graphicFrameLocks xmlns:a="http://schemas.openxmlformats.org/drawingml/2006/main" noChangeAspect="1"/>
@@ -94,7 +99,7 @@
                   <pic:spPr>
                     <a:xfrm>
                       <a:off x="0" y="0"/>
-                      <a:ext cx="1017692" cy="1017692"/>
+                      <a:ext cx="1017270" cy="1017270"/>
                     </a:xfrm>
                     <a:prstGeom prst="rect">
                       <a:avLst/>
@@ -103,30 +108,76 @@
                 </pic:pic>
               </a:graphicData>
             </a:graphic>
-          </wp:inline>
+          </wp:anchor>
         </w:drawing>
       </w:r>
     </w:p>
-    <w:p/>
-    <w:p/>
-    <w:p/>
-    <w:p/>
-    <w:p/>
-    <w:p/>
-    <w:p/>
-    <w:p/>
+    <w:p>
+      <w:pPr>
+        <w:rPr>
+          <w:rFonts w:cstheme="minorHAnsi"/>
+        </w:rPr>
+      </w:pPr>
+    </w:p>
+    <w:p>
+      <w:pPr>
+        <w:rPr>
+          <w:rFonts w:cstheme="minorHAnsi"/>
+        </w:rPr>
+      </w:pPr>
+    </w:p>
+    <w:p>
+      <w:pPr>
+        <w:rPr>
+          <w:rFonts w:cstheme="minorHAnsi"/>
+        </w:rPr>
+      </w:pPr>
+    </w:p>
+    <w:p>
+      <w:pPr>
+        <w:rPr>
+          <w:rFonts w:cstheme="minorHAnsi"/>
+        </w:rPr>
+      </w:pPr>
+    </w:p>
+    <w:p>
+      <w:pPr>
+        <w:rPr>
+          <w:rFonts w:cstheme="minorHAnsi"/>
+        </w:rPr>
+      </w:pPr>
+    </w:p>
+    <w:p>
+      <w:pPr>
+        <w:rPr>
+          <w:rFonts w:cstheme="minorHAnsi"/>
+        </w:rPr>
+      </w:pPr>
+    </w:p>
+    <w:p>
+      <w:pPr>
+        <w:rPr>
+          <w:rFonts w:cstheme="minorHAnsi"/>
+        </w:rPr>
+      </w:pPr>
+    </w:p>
+    <w:p>
+      <w:pPr>
+        <w:rPr>
+          <w:rFonts w:cstheme="minorHAnsi"/>
+        </w:rPr>
+      </w:pPr>
+    </w:p>
     <w:p>
       <w:pPr>
         <w:jc w:val="center"/>
         <w:rPr>
-          <w:sz w:val="60"/>
-          <w:szCs w:val="60"/>
-        </w:rPr>
-      </w:pPr>
-      <w:r>
-        <w:rPr>
-          <w:sz w:val="60"/>
-          <w:szCs w:val="60"/>
+          <w:rFonts w:cstheme="minorHAnsi"/>
+        </w:rPr>
+      </w:pPr>
+      <w:r>
+        <w:rPr>
+          <w:rFonts w:cstheme="minorHAnsi"/>
         </w:rPr>
         <w:t>CHHEAK Ophélia</w:t>
       </w:r>
@@ -135,57 +186,37 @@
       <w:pPr>
         <w:jc w:val="center"/>
         <w:rPr>
-          <w:sz w:val="76"/>
-          <w:szCs w:val="76"/>
+          <w:rFonts w:cstheme="minorHAnsi"/>
           <w:u w:val="single"/>
         </w:rPr>
       </w:pPr>
       <w:r>
         <w:rPr>
-          <w:sz w:val="96"/>
-          <w:szCs w:val="96"/>
+          <w:rFonts w:cstheme="minorHAnsi"/>
           <w:u w:val="single"/>
         </w:rPr>
-        <w:t>Rapport de Stage</w:t>
-      </w:r>
-      <w:r>
-        <w:rPr>
-          <w:sz w:val="76"/>
-          <w:szCs w:val="76"/>
-          <w:u w:val="single"/>
-        </w:rPr>
-        <w:t xml:space="preserve"> </w:t>
+        <w:t xml:space="preserve">Rapport de Stage </w:t>
       </w:r>
     </w:p>
     <w:p>
       <w:pPr>
         <w:jc w:val="center"/>
         <w:rPr>
-          <w:sz w:val="24"/>
-          <w:szCs w:val="24"/>
-        </w:rPr>
-      </w:pPr>
-      <w:r>
-        <w:rPr>
-          <w:sz w:val="24"/>
-          <w:szCs w:val="24"/>
-        </w:rPr>
-        <w:t xml:space="preserve">Du </w:t>
-      </w:r>
-      <w:r>
-        <w:rPr>
-          <w:sz w:val="24"/>
-          <w:szCs w:val="24"/>
-        </w:rPr>
-        <w:t>2 décembre 2024 au 26 janvier 2025</w:t>
+          <w:rFonts w:cstheme="minorHAnsi"/>
+        </w:rPr>
+      </w:pPr>
+      <w:r>
+        <w:rPr>
+          <w:rFonts w:cstheme="minorHAnsi"/>
+        </w:rPr>
+        <w:t>Du 2 décembre 2024 au 26 janvier 2025</w:t>
       </w:r>
     </w:p>
     <w:p>
       <w:pPr>
         <w:jc w:val="center"/>
         <w:rPr>
-          <w:sz w:val="24"/>
-          <w:szCs w:val="24"/>
+          <w:rFonts w:cstheme="minorHAnsi"/>
         </w:rPr>
       </w:pPr>
     </w:p>
@@ -193,8 +224,7 @@
       <w:pPr>
         <w:jc w:val="center"/>
         <w:rPr>
-          <w:sz w:val="24"/>
-          <w:szCs w:val="24"/>
+          <w:rFonts w:cstheme="minorHAnsi"/>
         </w:rPr>
       </w:pPr>
     </w:p>
@@ -202,8 +232,7 @@
       <w:pPr>
         <w:jc w:val="center"/>
         <w:rPr>
-          <w:sz w:val="24"/>
-          <w:szCs w:val="24"/>
+          <w:rFonts w:cstheme="minorHAnsi"/>
         </w:rPr>
       </w:pPr>
     </w:p>
@@ -211,8 +240,7 @@
       <w:pPr>
         <w:jc w:val="center"/>
         <w:rPr>
-          <w:sz w:val="24"/>
-          <w:szCs w:val="24"/>
+          <w:rFonts w:cstheme="minorHAnsi"/>
         </w:rPr>
       </w:pPr>
     </w:p>
@@ -220,8 +248,7 @@
       <w:pPr>
         <w:jc w:val="center"/>
         <w:rPr>
-          <w:sz w:val="24"/>
-          <w:szCs w:val="24"/>
+          <w:rFonts w:cstheme="minorHAnsi"/>
         </w:rPr>
       </w:pPr>
     </w:p>
@@ -229,8 +256,7 @@
       <w:pPr>
         <w:jc w:val="center"/>
         <w:rPr>
-          <w:sz w:val="24"/>
-          <w:szCs w:val="24"/>
+          <w:rFonts w:cstheme="minorHAnsi"/>
         </w:rPr>
       </w:pPr>
     </w:p>
@@ -238,8 +264,7 @@
       <w:pPr>
         <w:jc w:val="center"/>
         <w:rPr>
-          <w:sz w:val="24"/>
-          <w:szCs w:val="24"/>
+          <w:rFonts w:cstheme="minorHAnsi"/>
         </w:rPr>
       </w:pPr>
     </w:p>
@@ -247,8 +272,7 @@
       <w:pPr>
         <w:jc w:val="center"/>
         <w:rPr>
-          <w:sz w:val="24"/>
-          <w:szCs w:val="24"/>
+          <w:rFonts w:cstheme="minorHAnsi"/>
         </w:rPr>
       </w:pPr>
     </w:p>
@@ -256,8 +280,7 @@
       <w:pPr>
         <w:jc w:val="center"/>
         <w:rPr>
-          <w:sz w:val="24"/>
-          <w:szCs w:val="24"/>
+          <w:rFonts w:cstheme="minorHAnsi"/>
         </w:rPr>
       </w:pPr>
     </w:p>
@@ -269,32 +292,22 @@
         <w:spacing w:after="0" w:line="240" w:lineRule="auto"/>
         <w:jc w:val="both"/>
         <w:rPr>
-          <w:rFonts w:cstheme="majorHAnsi"/>
-          <w:szCs w:val="24"/>
-        </w:rPr>
-      </w:pPr>
-      <w:r>
-        <w:rPr>
-          <w:rFonts w:cstheme="majorHAnsi"/>
+          <w:rFonts w:cstheme="minorHAnsi"/>
+        </w:rPr>
+      </w:pPr>
+      <w:r>
+        <w:rPr>
+          <w:rFonts w:cstheme="minorHAnsi"/>
           <w:b/>
           <w:bCs/>
-          <w:szCs w:val="24"/>
         </w:rPr>
         <w:t>Tuteur de stage :</w:t>
       </w:r>
       <w:r>
         <w:rPr>
-          <w:rFonts w:cstheme="majorHAnsi"/>
-          <w:szCs w:val="24"/>
-        </w:rPr>
-        <w:t xml:space="preserve"> </w:t>
-      </w:r>
-      <w:r>
-        <w:rPr>
-          <w:rFonts w:cstheme="majorHAnsi"/>
-          <w:szCs w:val="24"/>
-        </w:rPr>
-        <w:t>Jérémie OLIVIER</w:t>
+          <w:rFonts w:cstheme="minorHAnsi"/>
+        </w:rPr>
+        <w:t xml:space="preserve"> Jérémie OLIVIER</w:t>
       </w:r>
     </w:p>
     <w:p>
@@ -305,32 +318,22 @@
         <w:spacing w:after="0" w:line="240" w:lineRule="auto"/>
         <w:jc w:val="both"/>
         <w:rPr>
-          <w:rFonts w:cstheme="majorHAnsi"/>
-          <w:szCs w:val="24"/>
-        </w:rPr>
-      </w:pPr>
-      <w:r>
-        <w:rPr>
-          <w:rFonts w:cstheme="majorHAnsi"/>
+          <w:rFonts w:cstheme="minorHAnsi"/>
+        </w:rPr>
+      </w:pPr>
+      <w:r>
+        <w:rPr>
+          <w:rFonts w:cstheme="minorHAnsi"/>
           <w:b/>
           <w:bCs/>
-          <w:szCs w:val="24"/>
         </w:rPr>
         <w:t>Enseignant référant :</w:t>
       </w:r>
       <w:r>
         <w:rPr>
-          <w:rFonts w:cstheme="majorHAnsi"/>
-          <w:szCs w:val="24"/>
-        </w:rPr>
-        <w:t xml:space="preserve"> Monsieur </w:t>
-      </w:r>
-      <w:r>
-        <w:rPr>
-          <w:rFonts w:cstheme="majorHAnsi"/>
-          <w:szCs w:val="24"/>
-        </w:rPr>
-        <w:t>BELKHIR</w:t>
+          <w:rFonts w:cstheme="minorHAnsi"/>
+        </w:rPr>
+        <w:t xml:space="preserve"> Monsieur BELKHIR</w:t>
       </w:r>
     </w:p>
     <w:p>
@@ -341,9 +344,7 @@
         <w:spacing w:after="0" w:line="240" w:lineRule="auto"/>
         <w:jc w:val="both"/>
         <w:rPr>
-          <w:rFonts w:cstheme="majorHAnsi"/>
-          <w:sz w:val="20"/>
-          <w:szCs w:val="20"/>
+          <w:rFonts w:cstheme="minorHAnsi"/>
         </w:rPr>
       </w:pPr>
     </w:p>
@@ -354,54 +355,24 @@
         <w:adjustRightInd w:val="0"/>
         <w:spacing w:after="0" w:line="240" w:lineRule="auto"/>
         <w:rPr>
-          <w:rFonts w:ascii="Calibri Light" w:hAnsi="Calibri Light" w:cs="Calibri Light"/>
-          <w:szCs w:val="24"/>
-        </w:rPr>
-      </w:pPr>
-      <w:r>
-        <w:rPr>
-          <w:rFonts w:ascii="Calibri Light" w:hAnsi="Calibri Light" w:cs="Calibri Light"/>
+          <w:rFonts w:cstheme="minorHAnsi"/>
+        </w:rPr>
+      </w:pPr>
+      <w:r>
+        <w:rPr>
+          <w:rFonts w:cstheme="minorHAnsi"/>
           <w:b/>
           <w:bCs/>
-          <w:szCs w:val="24"/>
-        </w:rPr>
-        <w:t xml:space="preserve">Établissement </w:t>
-      </w:r>
-      <w:r>
-        <w:rPr>
-          <w:rFonts w:ascii="Calibri Light" w:hAnsi="Calibri Light" w:cs="Calibri Light"/>
+        </w:rPr>
+        <w:t xml:space="preserve">Établissement de formation : </w:t>
+      </w:r>
+      <w:r>
+        <w:rPr>
+          <w:rFonts w:cstheme="minorHAnsi"/>
           <w:b/>
           <w:bCs/>
-          <w:szCs w:val="24"/>
-        </w:rPr>
-        <w:t>de f</w:t>
-      </w:r>
-      <w:r>
-        <w:rPr>
-          <w:rFonts w:ascii="Calibri Light" w:hAnsi="Calibri Light" w:cs="Calibri Light"/>
-          <w:b/>
-          <w:bCs/>
-          <w:szCs w:val="24"/>
-        </w:rPr>
-        <w:t xml:space="preserve">ormation : </w:t>
-      </w:r>
-      <w:r>
-        <w:rPr>
-          <w:rFonts w:ascii="Calibri Light" w:hAnsi="Calibri Light" w:cs="Calibri Light"/>
-          <w:b/>
-          <w:bCs/>
-          <w:szCs w:val="24"/>
-        </w:rPr>
-        <w:t xml:space="preserve">Lycée </w:t>
-      </w:r>
-      <w:r>
-        <w:rPr>
-          <w:rFonts w:ascii="Calibri Light" w:hAnsi="Calibri Light" w:cs="Calibri Light"/>
-          <w:b/>
-          <w:bCs/>
-          <w:szCs w:val="24"/>
-        </w:rPr>
-        <w:t>Turgot – 69 rue Turbigo, Paris 75003</w:t>
+        </w:rPr>
+        <w:t>Lycée Turgot – 69 rue Turbigo, Paris 75003</w:t>
       </w:r>
     </w:p>
     <w:p>
@@ -411,45 +382,49 @@
         <w:adjustRightInd w:val="0"/>
         <w:spacing w:after="0" w:line="240" w:lineRule="auto"/>
         <w:rPr>
-          <w:rFonts w:ascii="Calibri Light" w:hAnsi="Calibri Light" w:cs="Calibri Light"/>
-          <w:szCs w:val="24"/>
-        </w:rPr>
-      </w:pPr>
-      <w:r>
-        <w:rPr>
-          <w:rFonts w:ascii="Calibri Light" w:hAnsi="Calibri Light" w:cs="Calibri Light"/>
+          <w:rFonts w:cstheme="minorHAnsi"/>
+        </w:rPr>
+      </w:pPr>
+      <w:r>
+        <w:rPr>
+          <w:rFonts w:cstheme="minorHAnsi"/>
           <w:b/>
           <w:bCs/>
-          <w:szCs w:val="24"/>
-        </w:rPr>
-        <w:t xml:space="preserve">Établissement </w:t>
-      </w:r>
-      <w:r>
-        <w:rPr>
-          <w:rFonts w:ascii="Calibri Light" w:hAnsi="Calibri Light" w:cs="Calibri Light"/>
-          <w:b/>
-          <w:bCs/>
-          <w:szCs w:val="24"/>
-        </w:rPr>
-        <w:t>d’accueil :  Dons du Son</w:t>
+        </w:rPr>
+        <w:t>Établissement d’accueil :  Dons du Son</w:t>
       </w:r>
     </w:p>
     <w:p>
       <w:pPr>
         <w:pStyle w:val="Titre1"/>
+        <w:rPr>
+          <w:rFonts w:asciiTheme="minorHAnsi" w:hAnsiTheme="minorHAnsi" w:cstheme="minorHAnsi"/>
+          <w:sz w:val="22"/>
+          <w:szCs w:val="22"/>
+        </w:rPr>
       </w:pPr>
       <w:bookmarkStart w:id="0" w:name="_Toc188644703"/>
       <w:r>
-        <w:lastRenderedPageBreak/>
+        <w:rPr>
+          <w:rFonts w:asciiTheme="minorHAnsi" w:hAnsiTheme="minorHAnsi" w:cstheme="minorHAnsi"/>
+          <w:sz w:val="22"/>
+          <w:szCs w:val="22"/>
+        </w:rPr>
         <w:t>SOMMAIRE</w:t>
       </w:r>
       <w:bookmarkEnd w:id="0"/>
     </w:p>
-    <w:p/>
+    <w:p>
+      <w:pPr>
+        <w:rPr>
+          <w:rFonts w:cstheme="minorHAnsi"/>
+        </w:rPr>
+      </w:pPr>
+    </w:p>
     <w:sdt>
       <w:sdtPr>
         <w:rPr>
-          <w:rFonts w:asciiTheme="minorHAnsi" w:eastAsiaTheme="minorHAnsi" w:hAnsiTheme="minorHAnsi" w:cstheme="minorBidi"/>
+          <w:rFonts w:asciiTheme="minorHAnsi" w:eastAsiaTheme="minorHAnsi" w:hAnsiTheme="minorHAnsi" w:cstheme="minorHAnsi"/>
           <w:color w:val="auto"/>
           <w:sz w:val="22"/>
           <w:szCs w:val="22"/>
@@ -471,8 +446,18 @@
         <w:p>
           <w:pPr>
             <w:pStyle w:val="En-ttedetabledesmatires"/>
+            <w:rPr>
+              <w:rFonts w:asciiTheme="minorHAnsi" w:hAnsiTheme="minorHAnsi" w:cstheme="minorHAnsi"/>
+              <w:sz w:val="22"/>
+              <w:szCs w:val="22"/>
+            </w:rPr>
           </w:pPr>
           <w:r>
+            <w:rPr>
+              <w:rFonts w:asciiTheme="minorHAnsi" w:hAnsiTheme="minorHAnsi" w:cstheme="minorHAnsi"/>
+              <w:sz w:val="22"/>
+              <w:szCs w:val="22"/>
+            </w:rPr>
             <w:t>Table des matières</w:t>
           </w:r>
         </w:p>
@@ -483,34 +468,43 @@
               <w:tab w:val="right" w:leader="dot" w:pos="9062"/>
             </w:tabs>
             <w:rPr>
-              <w:rFonts w:eastAsiaTheme="minorEastAsia"/>
+              <w:rFonts w:eastAsiaTheme="minorEastAsia" w:cstheme="minorHAnsi"/>
               <w:noProof/>
               <w:kern w:val="2"/>
-              <w:sz w:val="24"/>
-              <w:szCs w:val="24"/>
               <w:lang w:eastAsia="fr-FR"/>
               <w14:ligatures w14:val="standardContextual"/>
             </w:rPr>
           </w:pPr>
           <w:r>
+            <w:rPr>
+              <w:rFonts w:cstheme="minorHAnsi"/>
+            </w:rPr>
             <w:fldChar w:fldCharType="begin"/>
           </w:r>
           <w:r>
+            <w:rPr>
+              <w:rFonts w:cstheme="minorHAnsi"/>
+            </w:rPr>
             <w:instrText xml:space="preserve"> TOC \o "1-3" \h \z \u </w:instrText>
           </w:r>
           <w:r>
+            <w:rPr>
+              <w:rFonts w:cstheme="minorHAnsi"/>
+            </w:rPr>
             <w:fldChar w:fldCharType="separate"/>
           </w:r>
           <w:hyperlink w:anchor="_Toc188644703" w:history="1">
             <w:r>
               <w:rPr>
                 <w:rStyle w:val="Lienhypertexte"/>
+                <w:rFonts w:cstheme="minorHAnsi"/>
                 <w:noProof/>
               </w:rPr>
               <w:t>SOMMAIRE</w:t>
             </w:r>
             <w:r>
               <w:rPr>
+                <w:rFonts w:cstheme="minorHAnsi"/>
                 <w:noProof/>
                 <w:webHidden/>
               </w:rPr>
@@ -518,6 +512,7 @@
             </w:r>
             <w:r>
               <w:rPr>
+                <w:rFonts w:cstheme="minorHAnsi"/>
                 <w:noProof/>
                 <w:webHidden/>
               </w:rPr>
@@ -525,6 +520,7 @@
             </w:r>
             <w:r>
               <w:rPr>
+                <w:rFonts w:cstheme="minorHAnsi"/>
                 <w:noProof/>
                 <w:webHidden/>
               </w:rPr>
@@ -532,12 +528,14 @@
             </w:r>
             <w:r>
               <w:rPr>
-                <w:noProof/>
-                <w:webHidden/>
-              </w:rPr>
-            </w:r>
-            <w:r>
-              <w:rPr>
+                <w:rFonts w:cstheme="minorHAnsi"/>
+                <w:noProof/>
+                <w:webHidden/>
+              </w:rPr>
+            </w:r>
+            <w:r>
+              <w:rPr>
+                <w:rFonts w:cstheme="minorHAnsi"/>
                 <w:noProof/>
                 <w:webHidden/>
               </w:rPr>
@@ -545,6 +543,7 @@
             </w:r>
             <w:r>
               <w:rPr>
+                <w:rFonts w:cstheme="minorHAnsi"/>
                 <w:noProof/>
                 <w:webHidden/>
               </w:rPr>
@@ -552,6 +551,7 @@
             </w:r>
             <w:r>
               <w:rPr>
+                <w:rFonts w:cstheme="minorHAnsi"/>
                 <w:noProof/>
                 <w:webHidden/>
               </w:rPr>
@@ -566,11 +566,9 @@
               <w:tab w:val="right" w:leader="dot" w:pos="9062"/>
             </w:tabs>
             <w:rPr>
-              <w:rFonts w:eastAsiaTheme="minorEastAsia"/>
+              <w:rFonts w:eastAsiaTheme="minorEastAsia" w:cstheme="minorHAnsi"/>
               <w:noProof/>
               <w:kern w:val="2"/>
-              <w:sz w:val="24"/>
-              <w:szCs w:val="24"/>
               <w:lang w:eastAsia="fr-FR"/>
               <w14:ligatures w14:val="standardContextual"/>
             </w:rPr>
@@ -579,12 +577,14 @@
             <w:r>
               <w:rPr>
                 <w:rStyle w:val="Lienhypertexte"/>
+                <w:rFonts w:cstheme="minorHAnsi"/>
                 <w:noProof/>
               </w:rPr>
               <w:t>Remerciements</w:t>
             </w:r>
             <w:r>
               <w:rPr>
+                <w:rFonts w:cstheme="minorHAnsi"/>
                 <w:noProof/>
                 <w:webHidden/>
               </w:rPr>
@@ -592,6 +592,7 @@
             </w:r>
             <w:r>
               <w:rPr>
+                <w:rFonts w:cstheme="minorHAnsi"/>
                 <w:noProof/>
                 <w:webHidden/>
               </w:rPr>
@@ -599,6 +600,7 @@
             </w:r>
             <w:r>
               <w:rPr>
+                <w:rFonts w:cstheme="minorHAnsi"/>
                 <w:noProof/>
                 <w:webHidden/>
               </w:rPr>
@@ -606,12 +608,14 @@
             </w:r>
             <w:r>
               <w:rPr>
-                <w:noProof/>
-                <w:webHidden/>
-              </w:rPr>
-            </w:r>
-            <w:r>
-              <w:rPr>
+                <w:rFonts w:cstheme="minorHAnsi"/>
+                <w:noProof/>
+                <w:webHidden/>
+              </w:rPr>
+            </w:r>
+            <w:r>
+              <w:rPr>
+                <w:rFonts w:cstheme="minorHAnsi"/>
                 <w:noProof/>
                 <w:webHidden/>
               </w:rPr>
@@ -619,6 +623,7 @@
             </w:r>
             <w:r>
               <w:rPr>
+                <w:rFonts w:cstheme="minorHAnsi"/>
                 <w:noProof/>
                 <w:webHidden/>
               </w:rPr>
@@ -626,6 +631,7 @@
             </w:r>
             <w:r>
               <w:rPr>
+                <w:rFonts w:cstheme="minorHAnsi"/>
                 <w:noProof/>
                 <w:webHidden/>
               </w:rPr>
@@ -640,11 +646,9 @@
               <w:tab w:val="right" w:leader="dot" w:pos="9062"/>
             </w:tabs>
             <w:rPr>
-              <w:rFonts w:eastAsiaTheme="minorEastAsia"/>
+              <w:rFonts w:eastAsiaTheme="minorEastAsia" w:cstheme="minorHAnsi"/>
               <w:noProof/>
               <w:kern w:val="2"/>
-              <w:sz w:val="24"/>
-              <w:szCs w:val="24"/>
               <w:lang w:eastAsia="fr-FR"/>
               <w14:ligatures w14:val="standardContextual"/>
             </w:rPr>
@@ -653,12 +657,14 @@
             <w:r>
               <w:rPr>
                 <w:rStyle w:val="Lienhypertexte"/>
+                <w:rFonts w:cstheme="minorHAnsi"/>
                 <w:noProof/>
               </w:rPr>
               <w:t>Introduction</w:t>
             </w:r>
             <w:r>
               <w:rPr>
+                <w:rFonts w:cstheme="minorHAnsi"/>
                 <w:noProof/>
                 <w:webHidden/>
               </w:rPr>
@@ -666,6 +672,7 @@
             </w:r>
             <w:r>
               <w:rPr>
+                <w:rFonts w:cstheme="minorHAnsi"/>
                 <w:noProof/>
                 <w:webHidden/>
               </w:rPr>
@@ -673,6 +680,7 @@
             </w:r>
             <w:r>
               <w:rPr>
+                <w:rFonts w:cstheme="minorHAnsi"/>
                 <w:noProof/>
                 <w:webHidden/>
               </w:rPr>
@@ -680,12 +688,14 @@
             </w:r>
             <w:r>
               <w:rPr>
-                <w:noProof/>
-                <w:webHidden/>
-              </w:rPr>
-            </w:r>
-            <w:r>
-              <w:rPr>
+                <w:rFonts w:cstheme="minorHAnsi"/>
+                <w:noProof/>
+                <w:webHidden/>
+              </w:rPr>
+            </w:r>
+            <w:r>
+              <w:rPr>
+                <w:rFonts w:cstheme="minorHAnsi"/>
                 <w:noProof/>
                 <w:webHidden/>
               </w:rPr>
@@ -693,6 +703,7 @@
             </w:r>
             <w:r>
               <w:rPr>
+                <w:rFonts w:cstheme="minorHAnsi"/>
                 <w:noProof/>
                 <w:webHidden/>
               </w:rPr>
@@ -700,6 +711,7 @@
             </w:r>
             <w:r>
               <w:rPr>
+                <w:rFonts w:cstheme="minorHAnsi"/>
                 <w:noProof/>
                 <w:webHidden/>
               </w:rPr>
@@ -714,11 +726,9 @@
               <w:tab w:val="right" w:leader="dot" w:pos="9062"/>
             </w:tabs>
             <w:rPr>
-              <w:rFonts w:eastAsiaTheme="minorEastAsia"/>
+              <w:rFonts w:eastAsiaTheme="minorEastAsia" w:cstheme="minorHAnsi"/>
               <w:noProof/>
               <w:kern w:val="2"/>
-              <w:sz w:val="24"/>
-              <w:szCs w:val="24"/>
               <w:lang w:eastAsia="fr-FR"/>
               <w14:ligatures w14:val="standardContextual"/>
             </w:rPr>
@@ -727,12 +737,14 @@
             <w:r>
               <w:rPr>
                 <w:rStyle w:val="Lienhypertexte"/>
+                <w:rFonts w:cstheme="minorHAnsi"/>
                 <w:noProof/>
               </w:rPr>
               <w:t>Présentation de l’association</w:t>
             </w:r>
             <w:r>
               <w:rPr>
+                <w:rFonts w:cstheme="minorHAnsi"/>
                 <w:noProof/>
                 <w:webHidden/>
               </w:rPr>
@@ -740,6 +752,7 @@
             </w:r>
             <w:r>
               <w:rPr>
+                <w:rFonts w:cstheme="minorHAnsi"/>
                 <w:noProof/>
                 <w:webHidden/>
               </w:rPr>
@@ -747,6 +760,7 @@
             </w:r>
             <w:r>
               <w:rPr>
+                <w:rFonts w:cstheme="minorHAnsi"/>
                 <w:noProof/>
                 <w:webHidden/>
               </w:rPr>
@@ -754,12 +768,14 @@
             </w:r>
             <w:r>
               <w:rPr>
-                <w:noProof/>
-                <w:webHidden/>
-              </w:rPr>
-            </w:r>
-            <w:r>
-              <w:rPr>
+                <w:rFonts w:cstheme="minorHAnsi"/>
+                <w:noProof/>
+                <w:webHidden/>
+              </w:rPr>
+            </w:r>
+            <w:r>
+              <w:rPr>
+                <w:rFonts w:cstheme="minorHAnsi"/>
                 <w:noProof/>
                 <w:webHidden/>
               </w:rPr>
@@ -767,6 +783,7 @@
             </w:r>
             <w:r>
               <w:rPr>
+                <w:rFonts w:cstheme="minorHAnsi"/>
                 <w:noProof/>
                 <w:webHidden/>
               </w:rPr>
@@ -774,6 +791,7 @@
             </w:r>
             <w:r>
               <w:rPr>
+                <w:rFonts w:cstheme="minorHAnsi"/>
                 <w:noProof/>
                 <w:webHidden/>
               </w:rPr>
@@ -788,11 +806,9 @@
               <w:tab w:val="right" w:leader="dot" w:pos="9062"/>
             </w:tabs>
             <w:rPr>
-              <w:rFonts w:eastAsiaTheme="minorEastAsia"/>
+              <w:rFonts w:eastAsiaTheme="minorEastAsia" w:cstheme="minorHAnsi"/>
               <w:noProof/>
               <w:kern w:val="2"/>
-              <w:sz w:val="24"/>
-              <w:szCs w:val="24"/>
               <w:lang w:eastAsia="fr-FR"/>
               <w14:ligatures w14:val="standardContextual"/>
             </w:rPr>
@@ -801,12 +817,14 @@
             <w:r>
               <w:rPr>
                 <w:rStyle w:val="Lienhypertexte"/>
+                <w:rFonts w:cstheme="minorHAnsi"/>
                 <w:noProof/>
               </w:rPr>
               <w:t>Missions et les activités réalisées</w:t>
             </w:r>
             <w:r>
               <w:rPr>
+                <w:rFonts w:cstheme="minorHAnsi"/>
                 <w:noProof/>
                 <w:webHidden/>
               </w:rPr>
@@ -814,6 +832,7 @@
             </w:r>
             <w:r>
               <w:rPr>
+                <w:rFonts w:cstheme="minorHAnsi"/>
                 <w:noProof/>
                 <w:webHidden/>
               </w:rPr>
@@ -821,6 +840,7 @@
             </w:r>
             <w:r>
               <w:rPr>
+                <w:rFonts w:cstheme="minorHAnsi"/>
                 <w:noProof/>
                 <w:webHidden/>
               </w:rPr>
@@ -828,12 +848,14 @@
             </w:r>
             <w:r>
               <w:rPr>
-                <w:noProof/>
-                <w:webHidden/>
-              </w:rPr>
-            </w:r>
-            <w:r>
-              <w:rPr>
+                <w:rFonts w:cstheme="minorHAnsi"/>
+                <w:noProof/>
+                <w:webHidden/>
+              </w:rPr>
+            </w:r>
+            <w:r>
+              <w:rPr>
+                <w:rFonts w:cstheme="minorHAnsi"/>
                 <w:noProof/>
                 <w:webHidden/>
               </w:rPr>
@@ -841,6 +863,7 @@
             </w:r>
             <w:r>
               <w:rPr>
+                <w:rFonts w:cstheme="minorHAnsi"/>
                 <w:noProof/>
                 <w:webHidden/>
               </w:rPr>
@@ -848,6 +871,7 @@
             </w:r>
             <w:r>
               <w:rPr>
+                <w:rFonts w:cstheme="minorHAnsi"/>
                 <w:noProof/>
                 <w:webHidden/>
               </w:rPr>
@@ -862,11 +886,9 @@
               <w:tab w:val="right" w:leader="dot" w:pos="9062"/>
             </w:tabs>
             <w:rPr>
-              <w:rFonts w:eastAsiaTheme="minorEastAsia"/>
+              <w:rFonts w:eastAsiaTheme="minorEastAsia" w:cstheme="minorHAnsi"/>
               <w:noProof/>
               <w:kern w:val="2"/>
-              <w:sz w:val="24"/>
-              <w:szCs w:val="24"/>
               <w:lang w:eastAsia="fr-FR"/>
               <w14:ligatures w14:val="standardContextual"/>
             </w:rPr>
@@ -875,12 +897,14 @@
             <w:r>
               <w:rPr>
                 <w:rStyle w:val="Lienhypertexte"/>
+                <w:rFonts w:cstheme="minorHAnsi"/>
                 <w:noProof/>
               </w:rPr>
               <w:t>Tâches confiées et les projets</w:t>
             </w:r>
             <w:r>
               <w:rPr>
+                <w:rFonts w:cstheme="minorHAnsi"/>
                 <w:noProof/>
                 <w:webHidden/>
               </w:rPr>
@@ -888,6 +912,7 @@
             </w:r>
             <w:r>
               <w:rPr>
+                <w:rFonts w:cstheme="minorHAnsi"/>
                 <w:noProof/>
                 <w:webHidden/>
               </w:rPr>
@@ -895,6 +920,7 @@
             </w:r>
             <w:r>
               <w:rPr>
+                <w:rFonts w:cstheme="minorHAnsi"/>
                 <w:noProof/>
                 <w:webHidden/>
               </w:rPr>
@@ -902,12 +928,14 @@
             </w:r>
             <w:r>
               <w:rPr>
-                <w:noProof/>
-                <w:webHidden/>
-              </w:rPr>
-            </w:r>
-            <w:r>
-              <w:rPr>
+                <w:rFonts w:cstheme="minorHAnsi"/>
+                <w:noProof/>
+                <w:webHidden/>
+              </w:rPr>
+            </w:r>
+            <w:r>
+              <w:rPr>
+                <w:rFonts w:cstheme="minorHAnsi"/>
                 <w:noProof/>
                 <w:webHidden/>
               </w:rPr>
@@ -915,6 +943,7 @@
             </w:r>
             <w:r>
               <w:rPr>
+                <w:rFonts w:cstheme="minorHAnsi"/>
                 <w:noProof/>
                 <w:webHidden/>
               </w:rPr>
@@ -922,6 +951,7 @@
             </w:r>
             <w:r>
               <w:rPr>
+                <w:rFonts w:cstheme="minorHAnsi"/>
                 <w:noProof/>
                 <w:webHidden/>
               </w:rPr>
@@ -936,11 +966,9 @@
               <w:tab w:val="right" w:leader="dot" w:pos="9062"/>
             </w:tabs>
             <w:rPr>
-              <w:rFonts w:eastAsiaTheme="minorEastAsia"/>
+              <w:rFonts w:eastAsiaTheme="minorEastAsia" w:cstheme="minorHAnsi"/>
               <w:noProof/>
               <w:kern w:val="2"/>
-              <w:sz w:val="24"/>
-              <w:szCs w:val="24"/>
               <w:lang w:eastAsia="fr-FR"/>
               <w14:ligatures w14:val="standardContextual"/>
             </w:rPr>
@@ -949,12 +977,14 @@
             <w:r>
               <w:rPr>
                 <w:rStyle w:val="Lienhypertexte"/>
+                <w:rFonts w:cstheme="minorHAnsi"/>
                 <w:noProof/>
               </w:rPr>
               <w:t>Analyse et bilan personnel</w:t>
             </w:r>
             <w:r>
               <w:rPr>
+                <w:rFonts w:cstheme="minorHAnsi"/>
                 <w:noProof/>
                 <w:webHidden/>
               </w:rPr>
@@ -962,6 +992,7 @@
             </w:r>
             <w:r>
               <w:rPr>
+                <w:rFonts w:cstheme="minorHAnsi"/>
                 <w:noProof/>
                 <w:webHidden/>
               </w:rPr>
@@ -969,6 +1000,7 @@
             </w:r>
             <w:r>
               <w:rPr>
+                <w:rFonts w:cstheme="minorHAnsi"/>
                 <w:noProof/>
                 <w:webHidden/>
               </w:rPr>
@@ -976,12 +1008,14 @@
             </w:r>
             <w:r>
               <w:rPr>
-                <w:noProof/>
-                <w:webHidden/>
-              </w:rPr>
-            </w:r>
-            <w:r>
-              <w:rPr>
+                <w:rFonts w:cstheme="minorHAnsi"/>
+                <w:noProof/>
+                <w:webHidden/>
+              </w:rPr>
+            </w:r>
+            <w:r>
+              <w:rPr>
+                <w:rFonts w:cstheme="minorHAnsi"/>
                 <w:noProof/>
                 <w:webHidden/>
               </w:rPr>
@@ -989,6 +1023,7 @@
             </w:r>
             <w:r>
               <w:rPr>
+                <w:rFonts w:cstheme="minorHAnsi"/>
                 <w:noProof/>
                 <w:webHidden/>
               </w:rPr>
@@ -996,6 +1031,7 @@
             </w:r>
             <w:r>
               <w:rPr>
+                <w:rFonts w:cstheme="minorHAnsi"/>
                 <w:noProof/>
                 <w:webHidden/>
               </w:rPr>
@@ -1010,11 +1046,9 @@
               <w:tab w:val="right" w:leader="dot" w:pos="9062"/>
             </w:tabs>
             <w:rPr>
-              <w:rFonts w:eastAsiaTheme="minorEastAsia"/>
+              <w:rFonts w:eastAsiaTheme="minorEastAsia" w:cstheme="minorHAnsi"/>
               <w:noProof/>
               <w:kern w:val="2"/>
-              <w:sz w:val="24"/>
-              <w:szCs w:val="24"/>
               <w:lang w:eastAsia="fr-FR"/>
               <w14:ligatures w14:val="standardContextual"/>
             </w:rPr>
@@ -1023,12 +1057,14 @@
             <w:r>
               <w:rPr>
                 <w:rStyle w:val="Lienhypertexte"/>
+                <w:rFonts w:cstheme="minorHAnsi"/>
                 <w:noProof/>
               </w:rPr>
               <w:t>Compétences acquises</w:t>
             </w:r>
             <w:r>
               <w:rPr>
+                <w:rFonts w:cstheme="minorHAnsi"/>
                 <w:noProof/>
                 <w:webHidden/>
               </w:rPr>
@@ -1036,6 +1072,7 @@
             </w:r>
             <w:r>
               <w:rPr>
+                <w:rFonts w:cstheme="minorHAnsi"/>
                 <w:noProof/>
                 <w:webHidden/>
               </w:rPr>
@@ -1043,6 +1080,7 @@
             </w:r>
             <w:r>
               <w:rPr>
+                <w:rFonts w:cstheme="minorHAnsi"/>
                 <w:noProof/>
                 <w:webHidden/>
               </w:rPr>
@@ -1050,12 +1088,14 @@
             </w:r>
             <w:r>
               <w:rPr>
-                <w:noProof/>
-                <w:webHidden/>
-              </w:rPr>
-            </w:r>
-            <w:r>
-              <w:rPr>
+                <w:rFonts w:cstheme="minorHAnsi"/>
+                <w:noProof/>
+                <w:webHidden/>
+              </w:rPr>
+            </w:r>
+            <w:r>
+              <w:rPr>
+                <w:rFonts w:cstheme="minorHAnsi"/>
                 <w:noProof/>
                 <w:webHidden/>
               </w:rPr>
@@ -1063,6 +1103,7 @@
             </w:r>
             <w:r>
               <w:rPr>
+                <w:rFonts w:cstheme="minorHAnsi"/>
                 <w:noProof/>
                 <w:webHidden/>
               </w:rPr>
@@ -1070,6 +1111,7 @@
             </w:r>
             <w:r>
               <w:rPr>
+                <w:rFonts w:cstheme="minorHAnsi"/>
                 <w:noProof/>
                 <w:webHidden/>
               </w:rPr>
@@ -1084,11 +1126,9 @@
               <w:tab w:val="right" w:leader="dot" w:pos="9062"/>
             </w:tabs>
             <w:rPr>
-              <w:rFonts w:eastAsiaTheme="minorEastAsia"/>
+              <w:rFonts w:eastAsiaTheme="minorEastAsia" w:cstheme="minorHAnsi"/>
               <w:noProof/>
               <w:kern w:val="2"/>
-              <w:sz w:val="24"/>
-              <w:szCs w:val="24"/>
               <w:lang w:eastAsia="fr-FR"/>
               <w14:ligatures w14:val="standardContextual"/>
             </w:rPr>
@@ -1097,12 +1137,14 @@
             <w:r>
               <w:rPr>
                 <w:rStyle w:val="Lienhypertexte"/>
+                <w:rFonts w:cstheme="minorHAnsi"/>
                 <w:noProof/>
               </w:rPr>
               <w:t>Difficultés rencontrées et solutions mises en œuvre</w:t>
             </w:r>
             <w:r>
               <w:rPr>
+                <w:rFonts w:cstheme="minorHAnsi"/>
                 <w:noProof/>
                 <w:webHidden/>
               </w:rPr>
@@ -1110,6 +1152,7 @@
             </w:r>
             <w:r>
               <w:rPr>
+                <w:rFonts w:cstheme="minorHAnsi"/>
                 <w:noProof/>
                 <w:webHidden/>
               </w:rPr>
@@ -1117,6 +1160,7 @@
             </w:r>
             <w:r>
               <w:rPr>
+                <w:rFonts w:cstheme="minorHAnsi"/>
                 <w:noProof/>
                 <w:webHidden/>
               </w:rPr>
@@ -1124,12 +1168,14 @@
             </w:r>
             <w:r>
               <w:rPr>
-                <w:noProof/>
-                <w:webHidden/>
-              </w:rPr>
-            </w:r>
-            <w:r>
-              <w:rPr>
+                <w:rFonts w:cstheme="minorHAnsi"/>
+                <w:noProof/>
+                <w:webHidden/>
+              </w:rPr>
+            </w:r>
+            <w:r>
+              <w:rPr>
+                <w:rFonts w:cstheme="minorHAnsi"/>
                 <w:noProof/>
                 <w:webHidden/>
               </w:rPr>
@@ -1137,6 +1183,7 @@
             </w:r>
             <w:r>
               <w:rPr>
+                <w:rFonts w:cstheme="minorHAnsi"/>
                 <w:noProof/>
                 <w:webHidden/>
               </w:rPr>
@@ -1144,6 +1191,7 @@
             </w:r>
             <w:r>
               <w:rPr>
+                <w:rFonts w:cstheme="minorHAnsi"/>
                 <w:noProof/>
                 <w:webHidden/>
               </w:rPr>
@@ -1158,11 +1206,9 @@
               <w:tab w:val="right" w:leader="dot" w:pos="9062"/>
             </w:tabs>
             <w:rPr>
-              <w:rFonts w:eastAsiaTheme="minorEastAsia"/>
+              <w:rFonts w:eastAsiaTheme="minorEastAsia" w:cstheme="minorHAnsi"/>
               <w:noProof/>
               <w:kern w:val="2"/>
-              <w:sz w:val="24"/>
-              <w:szCs w:val="24"/>
               <w:lang w:eastAsia="fr-FR"/>
               <w14:ligatures w14:val="standardContextual"/>
             </w:rPr>
@@ -1171,12 +1217,14 @@
             <w:r>
               <w:rPr>
                 <w:rStyle w:val="Lienhypertexte"/>
+                <w:rFonts w:cstheme="minorHAnsi"/>
                 <w:noProof/>
               </w:rPr>
               <w:t>Conclusion</w:t>
             </w:r>
             <w:r>
               <w:rPr>
+                <w:rFonts w:cstheme="minorHAnsi"/>
                 <w:noProof/>
                 <w:webHidden/>
               </w:rPr>
@@ -1184,6 +1232,7 @@
             </w:r>
             <w:r>
               <w:rPr>
+                <w:rFonts w:cstheme="minorHAnsi"/>
                 <w:noProof/>
                 <w:webHidden/>
               </w:rPr>
@@ -1191,6 +1240,7 @@
             </w:r>
             <w:r>
               <w:rPr>
+                <w:rFonts w:cstheme="minorHAnsi"/>
                 <w:noProof/>
                 <w:webHidden/>
               </w:rPr>
@@ -1198,12 +1248,14 @@
             </w:r>
             <w:r>
               <w:rPr>
-                <w:noProof/>
-                <w:webHidden/>
-              </w:rPr>
-            </w:r>
-            <w:r>
-              <w:rPr>
+                <w:rFonts w:cstheme="minorHAnsi"/>
+                <w:noProof/>
+                <w:webHidden/>
+              </w:rPr>
+            </w:r>
+            <w:r>
+              <w:rPr>
+                <w:rFonts w:cstheme="minorHAnsi"/>
                 <w:noProof/>
                 <w:webHidden/>
               </w:rPr>
@@ -1211,6 +1263,7 @@
             </w:r>
             <w:r>
               <w:rPr>
+                <w:rFonts w:cstheme="minorHAnsi"/>
                 <w:noProof/>
                 <w:webHidden/>
               </w:rPr>
@@ -1218,6 +1271,7 @@
             </w:r>
             <w:r>
               <w:rPr>
+                <w:rFonts w:cstheme="minorHAnsi"/>
                 <w:noProof/>
                 <w:webHidden/>
               </w:rPr>
@@ -1232,11 +1286,9 @@
               <w:tab w:val="right" w:leader="dot" w:pos="9062"/>
             </w:tabs>
             <w:rPr>
-              <w:rFonts w:eastAsiaTheme="minorEastAsia"/>
+              <w:rFonts w:eastAsiaTheme="minorEastAsia" w:cstheme="minorHAnsi"/>
               <w:noProof/>
               <w:kern w:val="2"/>
-              <w:sz w:val="24"/>
-              <w:szCs w:val="24"/>
               <w:lang w:eastAsia="fr-FR"/>
               <w14:ligatures w14:val="standardContextual"/>
             </w:rPr>
@@ -1245,12 +1297,14 @@
             <w:r>
               <w:rPr>
                 <w:rStyle w:val="Lienhypertexte"/>
+                <w:rFonts w:cstheme="minorHAnsi"/>
                 <w:noProof/>
               </w:rPr>
               <w:t>Récapitulatif du stage</w:t>
             </w:r>
             <w:r>
               <w:rPr>
+                <w:rFonts w:cstheme="minorHAnsi"/>
                 <w:noProof/>
                 <w:webHidden/>
               </w:rPr>
@@ -1258,6 +1312,7 @@
             </w:r>
             <w:r>
               <w:rPr>
+                <w:rFonts w:cstheme="minorHAnsi"/>
                 <w:noProof/>
                 <w:webHidden/>
               </w:rPr>
@@ -1265,6 +1320,7 @@
             </w:r>
             <w:r>
               <w:rPr>
+                <w:rFonts w:cstheme="minorHAnsi"/>
                 <w:noProof/>
                 <w:webHidden/>
               </w:rPr>
@@ -1272,12 +1328,14 @@
             </w:r>
             <w:r>
               <w:rPr>
-                <w:noProof/>
-                <w:webHidden/>
-              </w:rPr>
-            </w:r>
-            <w:r>
-              <w:rPr>
+                <w:rFonts w:cstheme="minorHAnsi"/>
+                <w:noProof/>
+                <w:webHidden/>
+              </w:rPr>
+            </w:r>
+            <w:r>
+              <w:rPr>
+                <w:rFonts w:cstheme="minorHAnsi"/>
                 <w:noProof/>
                 <w:webHidden/>
               </w:rPr>
@@ -1285,6 +1343,7 @@
             </w:r>
             <w:r>
               <w:rPr>
+                <w:rFonts w:cstheme="minorHAnsi"/>
                 <w:noProof/>
                 <w:webHidden/>
               </w:rPr>
@@ -1292,6 +1351,7 @@
             </w:r>
             <w:r>
               <w:rPr>
+                <w:rFonts w:cstheme="minorHAnsi"/>
                 <w:noProof/>
                 <w:webHidden/>
               </w:rPr>
@@ -1306,11 +1366,9 @@
               <w:tab w:val="right" w:leader="dot" w:pos="9062"/>
             </w:tabs>
             <w:rPr>
-              <w:rFonts w:eastAsiaTheme="minorEastAsia"/>
+              <w:rFonts w:eastAsiaTheme="minorEastAsia" w:cstheme="minorHAnsi"/>
               <w:noProof/>
               <w:kern w:val="2"/>
-              <w:sz w:val="24"/>
-              <w:szCs w:val="24"/>
               <w:lang w:eastAsia="fr-FR"/>
               <w14:ligatures w14:val="standardContextual"/>
             </w:rPr>
@@ -1319,12 +1377,14 @@
             <w:r>
               <w:rPr>
                 <w:rStyle w:val="Lienhypertexte"/>
+                <w:rFonts w:cstheme="minorHAnsi"/>
                 <w:noProof/>
               </w:rPr>
               <w:t>Perspectives pour l’organisation et mes perspectives dans le futur</w:t>
             </w:r>
             <w:r>
               <w:rPr>
+                <w:rFonts w:cstheme="minorHAnsi"/>
                 <w:noProof/>
                 <w:webHidden/>
               </w:rPr>
@@ -1332,6 +1392,7 @@
             </w:r>
             <w:r>
               <w:rPr>
+                <w:rFonts w:cstheme="minorHAnsi"/>
                 <w:noProof/>
                 <w:webHidden/>
               </w:rPr>
@@ -1339,6 +1400,7 @@
             </w:r>
             <w:r>
               <w:rPr>
+                <w:rFonts w:cstheme="minorHAnsi"/>
                 <w:noProof/>
                 <w:webHidden/>
               </w:rPr>
@@ -1346,6 +1408,14 @@
             </w:r>
             <w:r>
               <w:rPr>
+                <w:rFonts w:cstheme="minorHAnsi"/>
+                <w:noProof/>
+                <w:webHidden/>
+              </w:rPr>
+            </w:r>
+            <w:r>
+              <w:rPr>
+                <w:rFonts w:cstheme="minorHAnsi"/>
                 <w:noProof/>
                 <w:webHidden/>
               </w:rPr>
@@ -1353,6 +1423,7 @@
             </w:r>
             <w:r>
               <w:rPr>
+                <w:rFonts w:cstheme="minorHAnsi"/>
                 <w:b/>
                 <w:bCs/>
                 <w:noProof/>
@@ -1362,6 +1433,7 @@
             </w:r>
             <w:r>
               <w:rPr>
+                <w:rFonts w:cstheme="minorHAnsi"/>
                 <w:noProof/>
                 <w:webHidden/>
               </w:rPr>
@@ -1376,11 +1448,9 @@
               <w:tab w:val="right" w:leader="dot" w:pos="9062"/>
             </w:tabs>
             <w:rPr>
-              <w:rFonts w:eastAsiaTheme="minorEastAsia"/>
+              <w:rFonts w:eastAsiaTheme="minorEastAsia" w:cstheme="minorHAnsi"/>
               <w:noProof/>
               <w:kern w:val="2"/>
-              <w:sz w:val="24"/>
-              <w:szCs w:val="24"/>
               <w:lang w:eastAsia="fr-FR"/>
               <w14:ligatures w14:val="standardContextual"/>
             </w:rPr>
@@ -1389,12 +1459,14 @@
             <w:r>
               <w:rPr>
                 <w:rStyle w:val="Lienhypertexte"/>
+                <w:rFonts w:cstheme="minorHAnsi"/>
                 <w:noProof/>
               </w:rPr>
               <w:t>Annexes</w:t>
             </w:r>
             <w:r>
               <w:rPr>
+                <w:rFonts w:cstheme="minorHAnsi"/>
                 <w:noProof/>
                 <w:webHidden/>
               </w:rPr>
@@ -1402,6 +1474,7 @@
             </w:r>
             <w:r>
               <w:rPr>
+                <w:rFonts w:cstheme="minorHAnsi"/>
                 <w:noProof/>
                 <w:webHidden/>
               </w:rPr>
@@ -1409,6 +1482,7 @@
             </w:r>
             <w:r>
               <w:rPr>
+                <w:rFonts w:cstheme="minorHAnsi"/>
                 <w:noProof/>
                 <w:webHidden/>
               </w:rPr>
@@ -1416,6 +1490,14 @@
             </w:r>
             <w:r>
               <w:rPr>
+                <w:rFonts w:cstheme="minorHAnsi"/>
+                <w:noProof/>
+                <w:webHidden/>
+              </w:rPr>
+            </w:r>
+            <w:r>
+              <w:rPr>
+                <w:rFonts w:cstheme="minorHAnsi"/>
                 <w:noProof/>
                 <w:webHidden/>
               </w:rPr>
@@ -1423,6 +1505,7 @@
             </w:r>
             <w:r>
               <w:rPr>
+                <w:rFonts w:cstheme="minorHAnsi"/>
                 <w:b/>
                 <w:bCs/>
                 <w:noProof/>
@@ -1432,6 +1515,7 @@
             </w:r>
             <w:r>
               <w:rPr>
+                <w:rFonts w:cstheme="minorHAnsi"/>
                 <w:noProof/>
                 <w:webHidden/>
               </w:rPr>
@@ -1440,8 +1524,14 @@
           </w:hyperlink>
         </w:p>
         <w:p>
+          <w:pPr>
+            <w:rPr>
+              <w:rFonts w:cstheme="minorHAnsi"/>
+            </w:rPr>
+          </w:pPr>
           <w:r>
             <w:rPr>
+              <w:rFonts w:cstheme="minorHAnsi"/>
               <w:b/>
               <w:bCs/>
             </w:rPr>
@@ -1450,13 +1540,18 @@
         </w:p>
       </w:sdtContent>
     </w:sdt>
-    <w:p/>
+    <w:p>
+      <w:pPr>
+        <w:rPr>
+          <w:rFonts w:cstheme="minorHAnsi"/>
+        </w:rPr>
+      </w:pPr>
+    </w:p>
     <w:p>
       <w:pPr>
         <w:jc w:val="center"/>
         <w:rPr>
-          <w:sz w:val="76"/>
-          <w:szCs w:val="76"/>
+          <w:rFonts w:cstheme="minorHAnsi"/>
           <w:u w:val="single"/>
         </w:rPr>
       </w:pPr>
@@ -1465,8 +1560,7 @@
       <w:pPr>
         <w:jc w:val="center"/>
         <w:rPr>
-          <w:sz w:val="76"/>
-          <w:szCs w:val="76"/>
+          <w:rFonts w:cstheme="minorHAnsi"/>
           <w:u w:val="single"/>
         </w:rPr>
       </w:pPr>
@@ -1475,8 +1569,7 @@
       <w:pPr>
         <w:jc w:val="center"/>
         <w:rPr>
-          <w:sz w:val="24"/>
-          <w:szCs w:val="24"/>
+          <w:rFonts w:cstheme="minorHAnsi"/>
           <w:u w:val="single"/>
         </w:rPr>
       </w:pPr>
@@ -1484,15 +1577,13 @@
     <w:p>
       <w:pPr>
         <w:rPr>
-          <w:sz w:val="24"/>
-          <w:szCs w:val="24"/>
+          <w:rFonts w:cstheme="minorHAnsi"/>
           <w:u w:val="single"/>
         </w:rPr>
       </w:pPr>
       <w:r>
         <w:rPr>
-          <w:sz w:val="24"/>
-          <w:szCs w:val="24"/>
+          <w:rFonts w:cstheme="minorHAnsi"/>
           <w:u w:val="single"/>
         </w:rPr>
         <w:br w:type="page"/>
@@ -1501,58 +1592,74 @@
     <w:p>
       <w:pPr>
         <w:pStyle w:val="Titre2"/>
+        <w:rPr>
+          <w:rFonts w:asciiTheme="minorHAnsi" w:hAnsiTheme="minorHAnsi" w:cstheme="minorHAnsi"/>
+          <w:sz w:val="22"/>
+          <w:szCs w:val="22"/>
+        </w:rPr>
       </w:pPr>
       <w:bookmarkStart w:id="1" w:name="_Toc188644704"/>
       <w:r>
+        <w:rPr>
+          <w:rFonts w:asciiTheme="minorHAnsi" w:hAnsiTheme="minorHAnsi" w:cstheme="minorHAnsi"/>
+          <w:sz w:val="22"/>
+          <w:szCs w:val="22"/>
+        </w:rPr>
         <w:lastRenderedPageBreak/>
         <w:t>Remerciements</w:t>
       </w:r>
       <w:bookmarkEnd w:id="1"/>
     </w:p>
-    <w:p/>
-    <w:p/>
+    <w:p>
+      <w:pPr>
+        <w:rPr>
+          <w:rFonts w:cstheme="minorHAnsi"/>
+        </w:rPr>
+      </w:pPr>
+    </w:p>
+    <w:p>
+      <w:pPr>
+        <w:rPr>
+          <w:rFonts w:cstheme="minorHAnsi"/>
+        </w:rPr>
+      </w:pPr>
+    </w:p>
     <w:p>
       <w:pPr>
         <w:spacing w:line="276" w:lineRule="auto"/>
         <w:ind w:firstLine="708"/>
         <w:jc w:val="both"/>
         <w:rPr>
-          <w:sz w:val="24"/>
-          <w:szCs w:val="24"/>
-        </w:rPr>
-      </w:pPr>
-      <w:r>
-        <w:rPr>
-          <w:sz w:val="24"/>
-          <w:szCs w:val="24"/>
+          <w:rFonts w:cstheme="minorHAnsi"/>
+        </w:rPr>
+      </w:pPr>
+      <w:r>
+        <w:rPr>
+          <w:rFonts w:cstheme="minorHAnsi"/>
         </w:rPr>
         <w:t xml:space="preserve">Je tiens </w:t>
       </w:r>
       <w:r>
         <w:rPr>
-          <w:sz w:val="24"/>
-          <w:szCs w:val="24"/>
+          <w:rFonts w:cstheme="minorHAnsi"/>
         </w:rPr>
         <w:t xml:space="preserve">tout d’abord </w:t>
       </w:r>
       <w:r>
         <w:rPr>
-          <w:sz w:val="24"/>
-          <w:szCs w:val="24"/>
+          <w:rFonts w:cstheme="minorHAnsi"/>
         </w:rPr>
         <w:t xml:space="preserve">à exprimer ma sincère gratitude à toutes les personnes qui ont contribué à la réussite de cette expérience de stage. </w:t>
       </w:r>
       <w:r>
         <w:rPr>
-          <w:sz w:val="24"/>
-          <w:szCs w:val="24"/>
+          <w:rFonts w:cstheme="minorHAnsi"/>
         </w:rPr>
         <w:t>Premièrement</w:t>
       </w:r>
       <w:r>
         <w:rPr>
-          <w:sz w:val="24"/>
-          <w:szCs w:val="24"/>
+          <w:rFonts w:cstheme="minorHAnsi"/>
         </w:rPr>
         <w:t>, je remercie chaleureusement mon tuteur de stage, Jérémie OLIVIER, dirigeant de l’association Dons Du Son, pour son encadrement attentif, ses conseils précieux et sa disponibilité constante tout au long de cette période.</w:t>
       </w:r>
@@ -1562,14 +1669,12 @@
         <w:spacing w:line="276" w:lineRule="auto"/>
         <w:jc w:val="both"/>
         <w:rPr>
-          <w:sz w:val="24"/>
-          <w:szCs w:val="24"/>
-        </w:rPr>
-      </w:pPr>
-      <w:r>
-        <w:rPr>
-          <w:sz w:val="24"/>
-          <w:szCs w:val="24"/>
+          <w:rFonts w:cstheme="minorHAnsi"/>
+        </w:rPr>
+      </w:pPr>
+      <w:r>
+        <w:rPr>
+          <w:rFonts w:cstheme="minorHAnsi"/>
         </w:rPr>
         <w:t>Ensuite, je souhaite également remercier Mélissandre LAGALIS, responsable de l’association Dons Du Son, de m’avoir acceptée en tant que stagiaire au sein de l’association pendant ces 2 mois. Tout cela n’aurait pas été possible sans elle.</w:t>
       </w:r>
@@ -1579,84 +1684,48 @@
         <w:spacing w:line="276" w:lineRule="auto"/>
         <w:jc w:val="both"/>
         <w:rPr>
-          <w:sz w:val="24"/>
-          <w:szCs w:val="24"/>
-        </w:rPr>
-      </w:pPr>
-      <w:r>
-        <w:rPr>
-          <w:sz w:val="24"/>
-          <w:szCs w:val="24"/>
-        </w:rPr>
-        <w:t xml:space="preserve">Je </w:t>
-      </w:r>
-      <w:r>
-        <w:rPr>
-          <w:sz w:val="24"/>
-          <w:szCs w:val="24"/>
-        </w:rPr>
-        <w:t>remercie</w:t>
-      </w:r>
-      <w:r>
-        <w:rPr>
-          <w:sz w:val="24"/>
-          <w:szCs w:val="24"/>
-        </w:rPr>
-        <w:t xml:space="preserve"> </w:t>
-      </w:r>
-      <w:r>
-        <w:rPr>
-          <w:sz w:val="24"/>
-          <w:szCs w:val="24"/>
-        </w:rPr>
-        <w:t>toute l’équipe</w:t>
-      </w:r>
-      <w:r>
-        <w:rPr>
-          <w:sz w:val="24"/>
-          <w:szCs w:val="24"/>
-        </w:rPr>
-        <w:t xml:space="preserve"> Dons Du Son </w:t>
-      </w:r>
-      <w:r>
-        <w:rPr>
-          <w:sz w:val="24"/>
-          <w:szCs w:val="24"/>
-        </w:rPr>
-        <w:t>pour leur accueil chaleureux, l</w:t>
-      </w:r>
-      <w:r>
-        <w:rPr>
-          <w:sz w:val="24"/>
-          <w:szCs w:val="24"/>
-        </w:rPr>
-        <w:t xml:space="preserve">eur collaboration et </w:t>
-      </w:r>
-      <w:r>
-        <w:rPr>
-          <w:sz w:val="24"/>
-          <w:szCs w:val="24"/>
+          <w:rFonts w:cstheme="minorHAnsi"/>
+        </w:rPr>
+      </w:pPr>
+      <w:r>
+        <w:rPr>
+          <w:rFonts w:cstheme="minorHAnsi"/>
+        </w:rPr>
+        <w:t xml:space="preserve">Je remercie toute l’équipe Dons Du Son pour </w:t>
+      </w:r>
+      <w:r>
+        <w:rPr>
+          <w:rFonts w:cstheme="minorHAnsi"/>
+        </w:rPr>
+        <w:t>l’</w:t>
+      </w:r>
+      <w:r>
+        <w:rPr>
+          <w:rFonts w:cstheme="minorHAnsi"/>
+        </w:rPr>
+        <w:t xml:space="preserve">accueil chaleureux et </w:t>
+      </w:r>
+      <w:r>
+        <w:rPr>
+          <w:rFonts w:cstheme="minorHAnsi"/>
         </w:rPr>
         <w:t xml:space="preserve">de </w:t>
       </w:r>
       <w:r>
         <w:rPr>
-          <w:sz w:val="24"/>
-          <w:szCs w:val="24"/>
+          <w:rFonts w:cstheme="minorHAnsi"/>
         </w:rPr>
         <w:t>leur soutien</w:t>
       </w:r>
       <w:r>
         <w:rPr>
-          <w:sz w:val="24"/>
-          <w:szCs w:val="24"/>
+          <w:rFonts w:cstheme="minorHAnsi"/>
         </w:rPr>
         <w:t xml:space="preserve"> qui</w:t>
       </w:r>
       <w:r>
         <w:rPr>
-          <w:sz w:val="24"/>
-          <w:szCs w:val="24"/>
+          <w:rFonts w:cstheme="minorHAnsi"/>
         </w:rPr>
         <w:t xml:space="preserve"> ont contribué de manière significative à la réussite de mon stage.</w:t>
       </w:r>
@@ -1666,37 +1735,14 @@
         <w:spacing w:line="276" w:lineRule="auto"/>
         <w:jc w:val="both"/>
         <w:rPr>
-          <w:sz w:val="24"/>
-          <w:szCs w:val="24"/>
-        </w:rPr>
-      </w:pPr>
-      <w:r>
-        <w:rPr>
-          <w:sz w:val="24"/>
-          <w:szCs w:val="24"/>
-        </w:rPr>
-        <w:t>Je ne saurais oublier de remercier</w:t>
-      </w:r>
-      <w:r>
-        <w:rPr>
-          <w:sz w:val="24"/>
-          <w:szCs w:val="24"/>
-        </w:rPr>
-        <w:t xml:space="preserve"> l’ensemble de mes professeurs du Lycée TURGOT et plus précisément </w:t>
-      </w:r>
-      <w:r>
-        <w:rPr>
-          <w:sz w:val="24"/>
-          <w:szCs w:val="24"/>
-        </w:rPr>
-        <w:t>Mr BELKHIR et Mr LEGUERN, qui m’ont accompagné dans la préparation de ce stage et qui ont toujours fait preuve d’un grand soutien tout au long de mon parcours</w:t>
-      </w:r>
-      <w:r>
-        <w:rPr>
-          <w:sz w:val="24"/>
-          <w:szCs w:val="24"/>
-        </w:rPr>
-        <w:t xml:space="preserve"> en BTS SIO.</w:t>
+          <w:rFonts w:cstheme="minorHAnsi"/>
+        </w:rPr>
+      </w:pPr>
+      <w:r>
+        <w:rPr>
+          <w:rFonts w:cstheme="minorHAnsi"/>
+        </w:rPr>
+        <w:t>Je ne saurais oublier de remercier l’ensemble de mes professeurs du Lycée TURGOT et plus précisément Mr BELKHIR et Mr LEGUERN, qui m’ont accompagné dans la préparation de ce stage et qui ont toujours fait preuve d’un grand soutien tout au long de mon parcours en BTS SIO.</w:t>
       </w:r>
     </w:p>
     <w:p>
@@ -1704,23 +1750,14 @@
         <w:spacing w:line="276" w:lineRule="auto"/>
         <w:jc w:val="both"/>
         <w:rPr>
-          <w:sz w:val="24"/>
-          <w:szCs w:val="24"/>
-        </w:rPr>
-      </w:pPr>
-      <w:r>
-        <w:rPr>
-          <w:sz w:val="24"/>
-          <w:szCs w:val="24"/>
-        </w:rPr>
-        <w:t xml:space="preserve">Grâce à cette opportunité, j’ai pu acquérir de nouvelles compétences, approfondir mes connaissances et développer des qualités essentielles pour mon avenir professionnel, et je suis reconnaissante envers tous ceux qui ont contribué à rendre cette expérience </w:t>
-      </w:r>
-      <w:r>
-        <w:rPr>
-          <w:sz w:val="24"/>
-          <w:szCs w:val="24"/>
-        </w:rPr>
-        <w:t>enrichissante.</w:t>
+          <w:rFonts w:cstheme="minorHAnsi"/>
+        </w:rPr>
+      </w:pPr>
+      <w:r>
+        <w:rPr>
+          <w:rFonts w:cstheme="minorHAnsi"/>
+        </w:rPr>
+        <w:t>Grâce à cette opportunité, j’ai pu acquérir de nouvelles compétences, approfondir mes connaissances et développer des qualités essentielles pour mon avenir professionnel, et je suis reconnaissante envers tous ceux qui ont contribué à rendre cette expérience enrichissante.</w:t>
       </w:r>
     </w:p>
     <w:p>
@@ -1728,8 +1765,7 @@
         <w:spacing w:line="276" w:lineRule="auto"/>
         <w:jc w:val="both"/>
         <w:rPr>
-          <w:sz w:val="24"/>
-          <w:szCs w:val="24"/>
+          <w:rFonts w:cstheme="minorHAnsi"/>
         </w:rPr>
       </w:pPr>
     </w:p>
@@ -1738,15 +1774,13 @@
         <w:spacing w:line="276" w:lineRule="auto"/>
         <w:jc w:val="center"/>
         <w:rPr>
-          <w:sz w:val="24"/>
-          <w:szCs w:val="24"/>
-        </w:rPr>
-      </w:pPr>
-      <w:r>
-        <w:rPr>
+          <w:rFonts w:cstheme="minorHAnsi"/>
+        </w:rPr>
+      </w:pPr>
+      <w:r>
+        <w:rPr>
+          <w:rFonts w:cstheme="minorHAnsi"/>
           <w:noProof/>
-          <w:sz w:val="24"/>
-          <w:szCs w:val="24"/>
         </w:rPr>
         <w:drawing>
           <wp:inline distT="0" distB="0" distL="0" distR="0" wp14:anchorId="6CA7091F" wp14:editId="1812068B">
@@ -1794,167 +1828,167 @@
     <w:p>
       <w:pPr>
         <w:pStyle w:val="Titre2"/>
+        <w:rPr>
+          <w:rFonts w:asciiTheme="minorHAnsi" w:hAnsiTheme="minorHAnsi" w:cstheme="minorHAnsi"/>
+          <w:sz w:val="22"/>
+          <w:szCs w:val="22"/>
+        </w:rPr>
       </w:pPr>
       <w:bookmarkStart w:id="2" w:name="_Toc188644705"/>
       <w:r>
+        <w:rPr>
+          <w:rFonts w:asciiTheme="minorHAnsi" w:hAnsiTheme="minorHAnsi" w:cstheme="minorHAnsi"/>
+          <w:sz w:val="22"/>
+          <w:szCs w:val="22"/>
+        </w:rPr>
+        <w:t>Introduction</w:t>
+      </w:r>
+      <w:bookmarkEnd w:id="2"/>
+    </w:p>
+    <w:p>
+      <w:pPr>
+        <w:rPr>
+          <w:rFonts w:cstheme="minorHAnsi"/>
+        </w:rPr>
+      </w:pPr>
+    </w:p>
+    <w:p>
+      <w:pPr>
+        <w:pStyle w:val="Titre3"/>
+        <w:rPr>
+          <w:rFonts w:cstheme="minorHAnsi"/>
+          <w:sz w:val="22"/>
+          <w:szCs w:val="22"/>
+        </w:rPr>
+      </w:pPr>
+      <w:bookmarkStart w:id="3" w:name="_Toc188644706"/>
+      <w:r>
+        <w:rPr>
+          <w:rFonts w:cstheme="minorHAnsi"/>
+          <w:sz w:val="22"/>
+          <w:szCs w:val="22"/>
+        </w:rPr>
         <w:lastRenderedPageBreak/>
-        <w:t>Introduction</w:t>
-      </w:r>
-      <w:bookmarkEnd w:id="2"/>
-    </w:p>
-    <w:p/>
-    <w:p>
-      <w:pPr>
-        <w:pStyle w:val="Titre3"/>
-      </w:pPr>
-      <w:bookmarkStart w:id="3" w:name="_Toc188644706"/>
-      <w:r>
         <w:t>Présentation de l’association</w:t>
       </w:r>
       <w:bookmarkEnd w:id="3"/>
     </w:p>
-    <w:p/>
-    <w:p/>
+    <w:p>
+      <w:pPr>
+        <w:rPr>
+          <w:rFonts w:cstheme="minorHAnsi"/>
+        </w:rPr>
+      </w:pPr>
+    </w:p>
+    <w:p>
+      <w:pPr>
+        <w:rPr>
+          <w:rFonts w:cstheme="minorHAnsi"/>
+        </w:rPr>
+      </w:pPr>
+    </w:p>
     <w:p>
       <w:pPr>
         <w:spacing w:line="276" w:lineRule="auto"/>
         <w:ind w:firstLine="708"/>
         <w:jc w:val="both"/>
         <w:rPr>
-          <w:sz w:val="24"/>
-          <w:szCs w:val="24"/>
-        </w:rPr>
-      </w:pPr>
-      <w:r>
-        <w:rPr>
-          <w:sz w:val="24"/>
-          <w:szCs w:val="24"/>
+          <w:rFonts w:cstheme="minorHAnsi"/>
+        </w:rPr>
+      </w:pPr>
+      <w:r>
+        <w:rPr>
+          <w:rFonts w:cstheme="minorHAnsi"/>
         </w:rPr>
         <w:t>Dons Du Son</w:t>
       </w:r>
       <w:r>
         <w:rPr>
-          <w:sz w:val="24"/>
-          <w:szCs w:val="24"/>
+          <w:rFonts w:cstheme="minorHAnsi"/>
         </w:rPr>
         <w:t xml:space="preserve"> est</w:t>
       </w:r>
       <w:r>
         <w:rPr>
-          <w:sz w:val="24"/>
-          <w:szCs w:val="24"/>
+          <w:rFonts w:cstheme="minorHAnsi"/>
         </w:rPr>
         <w:t xml:space="preserve"> une association 1901 qui opère dans le domaine de la musique</w:t>
       </w:r>
       <w:r>
         <w:rPr>
-          <w:sz w:val="24"/>
-          <w:szCs w:val="24"/>
-        </w:rPr>
-        <w:t xml:space="preserve"> qui voit le jour en novembre 2022. Cette association à pour but principal d’aider des petits artistes à se produire sur scène. Pour cela, ces derniers sont suivis par des membres de l’association et reçoivent des « cours », des conseil</w:t>
-      </w:r>
-      <w:r>
-        <w:rPr>
-          <w:sz w:val="24"/>
-          <w:szCs w:val="24"/>
+          <w:rFonts w:cstheme="minorHAnsi"/>
+        </w:rPr>
+        <w:t xml:space="preserve"> qui voit le jour en novembre 2022. Cette association à pour but principal d’aider des petits artistes à se produire sur scène. Pour cela, ces derniers sont suivis par des membres de l’association et reçoivent des « cours », des conseils en coaching sur le droit, l’environnement juridique de la musique et autre. Mais l’association ne fait pas seulement cela, elle organise également des événements et des concerts pour permettre aux fans de musique</w:t>
+      </w:r>
+      <w:r>
+        <w:rPr>
+          <w:rFonts w:cstheme="minorHAnsi"/>
+        </w:rPr>
+        <w:t>, aux personnes</w:t>
+      </w:r>
+      <w:r>
+        <w:rPr>
+          <w:rFonts w:cstheme="minorHAnsi"/>
+        </w:rPr>
+        <w:t xml:space="preserve"> isolé</w:t>
+      </w:r>
+      <w:r>
+        <w:rPr>
+          <w:rFonts w:cstheme="minorHAnsi"/>
         </w:rPr>
         <w:t>s</w:t>
       </w:r>
       <w:r>
         <w:rPr>
-          <w:sz w:val="24"/>
-          <w:szCs w:val="24"/>
-        </w:rPr>
-        <w:t xml:space="preserve"> en coaching sur le droit, l’environnement juridique de la musique et autre. </w:t>
-      </w:r>
-      <w:r>
-        <w:rPr>
-          <w:sz w:val="24"/>
-          <w:szCs w:val="24"/>
-        </w:rPr>
-        <w:t>Mais l’association ne fait pas seulement cela, elle organise également des événements et des concerts pour permettre aux fans de musique</w:t>
-      </w:r>
-      <w:r>
-        <w:rPr>
-          <w:sz w:val="24"/>
-          <w:szCs w:val="24"/>
-        </w:rPr>
-        <w:t>, aux personnes</w:t>
-      </w:r>
-      <w:r>
-        <w:rPr>
-          <w:sz w:val="24"/>
-          <w:szCs w:val="24"/>
-        </w:rPr>
-        <w:t xml:space="preserve"> isolé</w:t>
-      </w:r>
-      <w:r>
-        <w:rPr>
-          <w:sz w:val="24"/>
-          <w:szCs w:val="24"/>
+          <w:rFonts w:cstheme="minorHAnsi"/>
+        </w:rPr>
+        <w:t xml:space="preserve"> </w:t>
+      </w:r>
+      <w:r>
+        <w:rPr>
+          <w:rFonts w:cstheme="minorHAnsi"/>
+        </w:rPr>
+        <w:t>qui manque à</w:t>
+      </w:r>
+      <w:r>
+        <w:rPr>
+          <w:rFonts w:cstheme="minorHAnsi"/>
+        </w:rPr>
+        <w:t xml:space="preserve"> la culture,</w:t>
+      </w:r>
+      <w:r>
+        <w:rPr>
+          <w:rFonts w:cstheme="minorHAnsi"/>
+        </w:rPr>
+        <w:t xml:space="preserve"> des</w:t>
+      </w:r>
+      <w:r>
+        <w:rPr>
+          <w:rFonts w:cstheme="minorHAnsi"/>
+        </w:rPr>
+        <w:t xml:space="preserve"> artiste</w:t>
+      </w:r>
+      <w:r>
+        <w:rPr>
+          <w:rFonts w:cstheme="minorHAnsi"/>
         </w:rPr>
         <w:t>s</w:t>
       </w:r>
       <w:r>
         <w:rPr>
-          <w:sz w:val="24"/>
-          <w:szCs w:val="24"/>
-        </w:rPr>
-        <w:t xml:space="preserve"> </w:t>
-      </w:r>
-      <w:r>
-        <w:rPr>
-          <w:sz w:val="24"/>
-          <w:szCs w:val="24"/>
-        </w:rPr>
-        <w:t>qui manque à</w:t>
-      </w:r>
-      <w:r>
-        <w:rPr>
-          <w:sz w:val="24"/>
-          <w:szCs w:val="24"/>
-        </w:rPr>
-        <w:t xml:space="preserve"> la culture,</w:t>
-      </w:r>
-      <w:r>
-        <w:rPr>
-          <w:sz w:val="24"/>
-          <w:szCs w:val="24"/>
-        </w:rPr>
-        <w:t xml:space="preserve"> des</w:t>
-      </w:r>
-      <w:r>
-        <w:rPr>
-          <w:sz w:val="24"/>
-          <w:szCs w:val="24"/>
-        </w:rPr>
-        <w:t xml:space="preserve"> artiste</w:t>
-      </w:r>
-      <w:r>
-        <w:rPr>
-          <w:sz w:val="24"/>
-          <w:szCs w:val="24"/>
-        </w:rPr>
-        <w:t>s</w:t>
-      </w:r>
-      <w:r>
-        <w:rPr>
-          <w:sz w:val="24"/>
-          <w:szCs w:val="24"/>
+          <w:rFonts w:cstheme="minorHAnsi"/>
         </w:rPr>
         <w:t xml:space="preserve"> ayant la volonté de se lancer dans le domaine</w:t>
       </w:r>
       <w:r>
         <w:rPr>
-          <w:sz w:val="24"/>
-          <w:szCs w:val="24"/>
+          <w:rFonts w:cstheme="minorHAnsi"/>
         </w:rPr>
         <w:t xml:space="preserve"> de profiter de petits concerts de manière accessible. </w:t>
       </w:r>
       <w:r>
         <w:rPr>
-          <w:sz w:val="24"/>
-          <w:szCs w:val="24"/>
+          <w:rFonts w:cstheme="minorHAnsi"/>
         </w:rPr>
         <w:t xml:space="preserve">Concernant les partenaires de l’association Dons Du Son, on peut distinguer le Mame, la Place D, le Chaudron qui sont les principaux endroits où l’association organise ses concerts au public. </w:t>
       </w:r>
@@ -1965,8 +1999,7 @@
         <w:ind w:firstLine="708"/>
         <w:jc w:val="both"/>
         <w:rPr>
-          <w:sz w:val="24"/>
-          <w:szCs w:val="24"/>
+          <w:rFonts w:cstheme="minorHAnsi"/>
         </w:rPr>
       </w:pPr>
     </w:p>
@@ -1976,70 +2009,48 @@
         <w:ind w:firstLine="708"/>
         <w:jc w:val="both"/>
         <w:rPr>
-          <w:sz w:val="24"/>
-          <w:szCs w:val="24"/>
-        </w:rPr>
-      </w:pPr>
-      <w:r>
-        <w:rPr>
-          <w:sz w:val="24"/>
-          <w:szCs w:val="24"/>
+          <w:rFonts w:cstheme="minorHAnsi"/>
+        </w:rPr>
+      </w:pPr>
+      <w:r>
+        <w:rPr>
+          <w:rFonts w:cstheme="minorHAnsi"/>
         </w:rPr>
         <w:t xml:space="preserve">Chez Dons Du Son, on retrouve le </w:t>
       </w:r>
       <w:r>
         <w:rPr>
-          <w:sz w:val="24"/>
-          <w:szCs w:val="24"/>
+          <w:rFonts w:cstheme="minorHAnsi"/>
         </w:rPr>
         <w:t xml:space="preserve">président </w:t>
       </w:r>
       <w:r>
         <w:rPr>
-          <w:sz w:val="24"/>
-          <w:szCs w:val="24"/>
+          <w:rFonts w:cstheme="minorHAnsi"/>
         </w:rPr>
         <w:t>Jérémie OLIVIER, mais aussi</w:t>
       </w:r>
       <w:r>
         <w:rPr>
-          <w:sz w:val="24"/>
-          <w:szCs w:val="24"/>
-        </w:rPr>
-        <w:t xml:space="preserve"> Farès A</w:t>
-      </w:r>
-      <w:r>
-        <w:rPr>
-          <w:sz w:val="24"/>
-          <w:szCs w:val="24"/>
-        </w:rPr>
-        <w:t>Ï</w:t>
-      </w:r>
-      <w:r>
-        <w:rPr>
-          <w:sz w:val="24"/>
-          <w:szCs w:val="24"/>
-        </w:rPr>
-        <w:t>T HELLAL le vice-président de l’association puis</w:t>
-      </w:r>
-      <w:r>
-        <w:rPr>
-          <w:sz w:val="24"/>
-          <w:szCs w:val="24"/>
+          <w:rFonts w:cstheme="minorHAnsi"/>
+        </w:rPr>
+        <w:t xml:space="preserve"> Farès AÏT HELLAL le vice-président de l’association puis</w:t>
+      </w:r>
+      <w:r>
+        <w:rPr>
+          <w:rFonts w:cstheme="minorHAnsi"/>
         </w:rPr>
         <w:t xml:space="preserve"> Mélissandre LAGALLIS</w:t>
       </w:r>
       <w:r>
         <w:rPr>
-          <w:sz w:val="24"/>
-          <w:szCs w:val="24"/>
+          <w:rFonts w:cstheme="minorHAnsi"/>
         </w:rPr>
         <w:t xml:space="preserve">, la secrétaire générale. Ensuite, on retrouve les deux chefs de projet </w:t>
       </w:r>
       <w:r>
         <w:rPr>
-          <w:sz w:val="24"/>
-          <w:szCs w:val="24"/>
+          <w:rFonts w:cstheme="minorHAnsi"/>
         </w:rPr>
         <w:t xml:space="preserve">Yannis MEDJDOUB de la région de Toulouse et Sonia ANSART de la région de Lyon. Par la suite, on peut identifier les chefs des différents pôles tels que Matisse MOUYABI (pôle communication), Neyl LAOUINI (pôle financement et partenariat) et Sasha MYSKIW (pôle relation institutionnel). Et pour finir, on retrouve tous les bénévoles de l’association. </w:t>
       </w:r>
@@ -2050,8 +2061,7 @@
         <w:ind w:firstLine="708"/>
         <w:jc w:val="both"/>
         <w:rPr>
-          <w:sz w:val="24"/>
-          <w:szCs w:val="24"/>
+          <w:rFonts w:cstheme="minorHAnsi"/>
         </w:rPr>
       </w:pPr>
     </w:p>
@@ -2061,58 +2071,14 @@
         <w:ind w:firstLine="708"/>
         <w:jc w:val="both"/>
         <w:rPr>
-          <w:sz w:val="24"/>
-          <w:szCs w:val="24"/>
-        </w:rPr>
-      </w:pPr>
-      <w:r>
-        <w:rPr>
-          <w:sz w:val="24"/>
-          <w:szCs w:val="24"/>
-        </w:rPr>
-        <w:t>L'association repose sur des valeurs fortes</w:t>
-      </w:r>
-      <w:r>
-        <w:rPr>
-          <w:sz w:val="24"/>
-          <w:szCs w:val="24"/>
-        </w:rPr>
-        <w:t xml:space="preserve"> tels que la solidarité et le partage</w:t>
-      </w:r>
-      <w:r>
-        <w:rPr>
-          <w:sz w:val="24"/>
-          <w:szCs w:val="24"/>
-        </w:rPr>
-        <w:t>.</w:t>
-      </w:r>
-      <w:r>
-        <w:rPr>
-          <w:sz w:val="24"/>
-          <w:szCs w:val="24"/>
-        </w:rPr>
-        <w:t xml:space="preserve"> Dons Du Son souhaite</w:t>
-      </w:r>
-      <w:r>
-        <w:rPr>
-          <w:sz w:val="24"/>
-          <w:szCs w:val="24"/>
-        </w:rPr>
-        <w:t xml:space="preserve"> mettre en lumière la scène locale, accompagner les artistes émergents, et proposer des événements qui rassemblent tous les publics, sans barrières.</w:t>
-      </w:r>
-      <w:r>
-        <w:rPr>
-          <w:sz w:val="24"/>
-          <w:szCs w:val="24"/>
-        </w:rPr>
-        <w:t xml:space="preserve"> Le but est de rendre la culture accessible à tous, offrir à </w:t>
-      </w:r>
-      <w:r>
-        <w:rPr>
-          <w:sz w:val="24"/>
-          <w:szCs w:val="24"/>
-        </w:rPr>
-        <w:t>chacun, sans distinction, l’opportunité de découvrir, d’apprendre et de s’épanouir grâce à des expériences artistiques et musicales uniques.</w:t>
+          <w:rFonts w:cstheme="minorHAnsi"/>
+        </w:rPr>
+      </w:pPr>
+      <w:r>
+        <w:rPr>
+          <w:rFonts w:cstheme="minorHAnsi"/>
+        </w:rPr>
+        <w:t>L'association repose sur des valeurs fortes tels que la solidarité et le partage. Dons Du Son souhaite mettre en lumière la scène locale, accompagner les artistes émergents, et proposer des événements qui rassemblent tous les publics, sans barrières. Le but est de rendre la culture accessible à tous, offrir à chacun, sans distinction, l’opportunité de découvrir, d’apprendre et de s’épanouir grâce à des expériences artistiques et musicales uniques.</w:t>
       </w:r>
     </w:p>
     <w:p>
@@ -2120,8 +2086,7 @@
         <w:ind w:firstLine="708"/>
         <w:jc w:val="both"/>
         <w:rPr>
-          <w:sz w:val="24"/>
-          <w:szCs w:val="24"/>
+          <w:rFonts w:cstheme="minorHAnsi"/>
         </w:rPr>
       </w:pPr>
     </w:p>
@@ -2130,21 +2095,18 @@
         <w:ind w:firstLine="708"/>
         <w:jc w:val="both"/>
         <w:rPr>
-          <w:sz w:val="24"/>
-          <w:szCs w:val="24"/>
-        </w:rPr>
-      </w:pPr>
-      <w:r>
-        <w:rPr>
-          <w:sz w:val="24"/>
-          <w:szCs w:val="24"/>
+          <w:rFonts w:cstheme="minorHAnsi"/>
+        </w:rPr>
+      </w:pPr>
+      <w:r>
+        <w:rPr>
+          <w:rFonts w:cstheme="minorHAnsi"/>
         </w:rPr>
         <w:br/>
       </w:r>
       <w:r>
         <w:rPr>
-          <w:sz w:val="24"/>
-          <w:szCs w:val="24"/>
+          <w:rFonts w:cstheme="minorHAnsi"/>
         </w:rPr>
         <w:br/>
       </w:r>
@@ -2154,96 +2116,120 @@
         <w:ind w:firstLine="708"/>
         <w:jc w:val="both"/>
         <w:rPr>
-          <w:sz w:val="24"/>
-          <w:szCs w:val="24"/>
-        </w:rPr>
-      </w:pPr>
-    </w:p>
-    <w:p>
-      <w:r>
+          <w:rFonts w:cstheme="minorHAnsi"/>
+        </w:rPr>
+      </w:pPr>
+    </w:p>
+    <w:p>
+      <w:pPr>
+        <w:rPr>
+          <w:rFonts w:cstheme="minorHAnsi"/>
+        </w:rPr>
+      </w:pPr>
+      <w:r>
+        <w:rPr>
+          <w:rFonts w:cstheme="minorHAnsi"/>
+        </w:rPr>
         <w:br w:type="page"/>
       </w:r>
     </w:p>
     <w:p>
       <w:pPr>
         <w:pStyle w:val="Titre2"/>
+        <w:rPr>
+          <w:rFonts w:asciiTheme="minorHAnsi" w:hAnsiTheme="minorHAnsi" w:cstheme="minorHAnsi"/>
+          <w:sz w:val="22"/>
+          <w:szCs w:val="22"/>
+        </w:rPr>
       </w:pPr>
       <w:bookmarkStart w:id="4" w:name="_Toc188644707"/>
       <w:r>
+        <w:rPr>
+          <w:rFonts w:asciiTheme="minorHAnsi" w:hAnsiTheme="minorHAnsi" w:cstheme="minorHAnsi"/>
+          <w:sz w:val="22"/>
+          <w:szCs w:val="22"/>
+        </w:rPr>
         <w:lastRenderedPageBreak/>
         <w:t>M</w:t>
       </w:r>
       <w:r>
+        <w:rPr>
+          <w:rFonts w:asciiTheme="minorHAnsi" w:hAnsiTheme="minorHAnsi" w:cstheme="minorHAnsi"/>
+          <w:sz w:val="22"/>
+          <w:szCs w:val="22"/>
+        </w:rPr>
         <w:t>issions et les activités réalisées</w:t>
       </w:r>
       <w:bookmarkEnd w:id="4"/>
     </w:p>
-    <w:p/>
+    <w:p>
+      <w:pPr>
+        <w:rPr>
+          <w:rFonts w:cstheme="minorHAnsi"/>
+        </w:rPr>
+      </w:pPr>
+    </w:p>
     <w:p>
       <w:pPr>
         <w:pStyle w:val="Titre3"/>
+        <w:rPr>
+          <w:rFonts w:cstheme="minorHAnsi"/>
+          <w:sz w:val="22"/>
+          <w:szCs w:val="22"/>
+        </w:rPr>
       </w:pPr>
       <w:bookmarkStart w:id="5" w:name="_Toc188644708"/>
       <w:r>
+        <w:rPr>
+          <w:rFonts w:cstheme="minorHAnsi"/>
+          <w:sz w:val="22"/>
+          <w:szCs w:val="22"/>
+        </w:rPr>
         <w:t>Tâches confiées</w:t>
       </w:r>
       <w:r>
+        <w:rPr>
+          <w:rFonts w:cstheme="minorHAnsi"/>
+          <w:sz w:val="22"/>
+          <w:szCs w:val="22"/>
+        </w:rPr>
         <w:t xml:space="preserve"> et les projets</w:t>
       </w:r>
       <w:bookmarkEnd w:id="5"/>
     </w:p>
-    <w:p/>
-    <w:p/>
+    <w:p>
+      <w:pPr>
+        <w:rPr>
+          <w:rFonts w:cstheme="minorHAnsi"/>
+        </w:rPr>
+      </w:pPr>
+    </w:p>
+    <w:p>
+      <w:pPr>
+        <w:rPr>
+          <w:rFonts w:cstheme="minorHAnsi"/>
+        </w:rPr>
+      </w:pPr>
+    </w:p>
     <w:p>
       <w:pPr>
         <w:spacing w:line="276" w:lineRule="auto"/>
         <w:jc w:val="both"/>
         <w:rPr>
-          <w:sz w:val="24"/>
-          <w:szCs w:val="24"/>
-        </w:rPr>
-      </w:pPr>
-      <w:r>
-        <w:rPr>
-          <w:sz w:val="24"/>
-          <w:szCs w:val="24"/>
+          <w:rFonts w:cstheme="minorHAnsi"/>
+        </w:rPr>
+      </w:pPr>
+      <w:r>
+        <w:rPr>
+          <w:rFonts w:cstheme="minorHAnsi"/>
         </w:rPr>
         <w:tab/>
       </w:r>
       <w:r>
         <w:rPr>
-          <w:sz w:val="24"/>
-          <w:szCs w:val="24"/>
-        </w:rPr>
-        <w:t xml:space="preserve">Lors de mon stage au sein </w:t>
-      </w:r>
-      <w:r>
-        <w:rPr>
-          <w:sz w:val="24"/>
-          <w:szCs w:val="24"/>
-        </w:rPr>
-        <w:t>de l’association Dons Du Son</w:t>
-      </w:r>
-      <w:r>
-        <w:rPr>
-          <w:sz w:val="24"/>
-          <w:szCs w:val="24"/>
-        </w:rPr>
-        <w:t>, j’étais chargé de la gestion et de la maintenance du site internet, qui avait été développé sous WordPress. Mes principales missions consistaient à mettre à jour le contenu</w:t>
-      </w:r>
-      <w:r>
-        <w:rPr>
-          <w:sz w:val="24"/>
-          <w:szCs w:val="24"/>
-        </w:rPr>
-        <w:t>, créer un « espace membre » où ces derniers peuvent se renseigner sur les événements organisés au sein de l’association avec un calendrier ou encore, créer de événements sur le site..</w:t>
-      </w:r>
-      <w:r>
-        <w:rPr>
-          <w:sz w:val="24"/>
-          <w:szCs w:val="24"/>
-        </w:rPr>
-        <w:t xml:space="preserve">. J’ai également contribué à l’ajout de nouvelles fonctionnalités en installant et configurant des extensions, tout en veillant à la sécurité et à la performance globale de la plateforme. </w:t>
+          <w:rFonts w:cstheme="minorHAnsi"/>
+        </w:rPr>
+        <w:t xml:space="preserve">Lors de mon stage au sein de l’association Dons Du Son, j’étais chargé de la gestion et de la maintenance du site internet, qui avait été développé sous WordPress. Mes principales missions consistaient à mettre à jour le contenu, créer un « espace membre » où ces derniers peuvent se renseigner sur les événements organisés au sein de l’association avec un calendrier ou encore, créer de événements sur le site... J’ai également contribué à l’ajout de nouvelles fonctionnalités en installant et configurant des extensions, tout en veillant à la sécurité et à la performance globale de la plateforme. </w:t>
       </w:r>
     </w:p>
     <w:p>
@@ -2251,8 +2237,7 @@
         <w:spacing w:line="276" w:lineRule="auto"/>
         <w:jc w:val="both"/>
         <w:rPr>
-          <w:sz w:val="24"/>
-          <w:szCs w:val="24"/>
+          <w:rFonts w:cstheme="minorHAnsi"/>
         </w:rPr>
       </w:pPr>
     </w:p>
@@ -2262,14 +2247,12 @@
         <w:ind w:firstLine="708"/>
         <w:jc w:val="both"/>
         <w:rPr>
-          <w:sz w:val="24"/>
-          <w:szCs w:val="24"/>
-        </w:rPr>
-      </w:pPr>
-      <w:r>
-        <w:rPr>
-          <w:sz w:val="24"/>
-          <w:szCs w:val="24"/>
+          <w:rFonts w:cstheme="minorHAnsi"/>
+        </w:rPr>
+      </w:pPr>
+      <w:r>
+        <w:rPr>
+          <w:rFonts w:cstheme="minorHAnsi"/>
         </w:rPr>
         <w:t>Voici à quoi ressemble la page d’accueil :</w:t>
       </w:r>
@@ -2279,8 +2262,7 @@
         <w:spacing w:line="276" w:lineRule="auto"/>
         <w:jc w:val="both"/>
         <w:rPr>
-          <w:sz w:val="24"/>
-          <w:szCs w:val="24"/>
+          <w:rFonts w:cstheme="minorHAnsi"/>
         </w:rPr>
       </w:pPr>
     </w:p>
@@ -2289,15 +2271,13 @@
         <w:spacing w:line="276" w:lineRule="auto"/>
         <w:jc w:val="both"/>
         <w:rPr>
-          <w:sz w:val="24"/>
-          <w:szCs w:val="24"/>
-        </w:rPr>
-      </w:pPr>
-      <w:r>
-        <w:rPr>
+          <w:rFonts w:cstheme="minorHAnsi"/>
+        </w:rPr>
+      </w:pPr>
+      <w:r>
+        <w:rPr>
+          <w:rFonts w:cstheme="minorHAnsi"/>
           <w:noProof/>
-          <w:sz w:val="24"/>
-          <w:szCs w:val="24"/>
         </w:rPr>
         <w:drawing>
           <wp:inline distT="0" distB="0" distL="0" distR="0" wp14:anchorId="7B11060C" wp14:editId="30973D18">
@@ -2343,9 +2323,8 @@
       </w:r>
       <w:r>
         <w:rPr>
+          <w:rFonts w:cstheme="minorHAnsi"/>
           <w:noProof/>
-          <w:sz w:val="24"/>
-          <w:szCs w:val="24"/>
         </w:rPr>
         <w:drawing>
           <wp:inline distT="0" distB="0" distL="0" distR="0" wp14:anchorId="488096B0" wp14:editId="32E5AFD5">
@@ -2395,8 +2374,7 @@
         <w:spacing w:line="276" w:lineRule="auto"/>
         <w:jc w:val="both"/>
         <w:rPr>
-          <w:sz w:val="24"/>
-          <w:szCs w:val="24"/>
+          <w:rFonts w:cstheme="minorHAnsi"/>
         </w:rPr>
       </w:pPr>
     </w:p>
@@ -2405,14 +2383,12 @@
         <w:spacing w:line="276" w:lineRule="auto"/>
         <w:jc w:val="both"/>
         <w:rPr>
-          <w:sz w:val="24"/>
-          <w:szCs w:val="24"/>
-        </w:rPr>
-      </w:pPr>
-      <w:r>
-        <w:rPr>
-          <w:sz w:val="24"/>
-          <w:szCs w:val="24"/>
+          <w:rFonts w:cstheme="minorHAnsi"/>
+        </w:rPr>
+      </w:pPr>
+      <w:r>
+        <w:rPr>
+          <w:rFonts w:cstheme="minorHAnsi"/>
         </w:rPr>
         <w:tab/>
         <w:t>Voici un petit aperçu des autres pages sur le site :</w:t>
@@ -2423,24 +2399,21 @@
         <w:spacing w:line="276" w:lineRule="auto"/>
         <w:jc w:val="both"/>
         <w:rPr>
-          <w:sz w:val="24"/>
-          <w:szCs w:val="24"/>
-        </w:rPr>
-      </w:pPr>
-    </w:p>
-    <w:p>
-      <w:pPr>
-        <w:spacing w:line="276" w:lineRule="auto"/>
-        <w:rPr>
-          <w:sz w:val="24"/>
-          <w:szCs w:val="24"/>
-        </w:rPr>
-      </w:pPr>
-      <w:r>
-        <w:rPr>
+          <w:rFonts w:cstheme="minorHAnsi"/>
+        </w:rPr>
+      </w:pPr>
+    </w:p>
+    <w:p>
+      <w:pPr>
+        <w:spacing w:line="276" w:lineRule="auto"/>
+        <w:rPr>
+          <w:rFonts w:cstheme="minorHAnsi"/>
+        </w:rPr>
+      </w:pPr>
+      <w:r>
+        <w:rPr>
+          <w:rFonts w:cstheme="minorHAnsi"/>
           <w:noProof/>
-          <w:sz w:val="24"/>
-          <w:szCs w:val="24"/>
         </w:rPr>
         <w:drawing>
           <wp:inline distT="0" distB="0" distL="0" distR="0" wp14:anchorId="7006D1DC" wp14:editId="03057228">
@@ -2486,9 +2459,8 @@
       </w:r>
       <w:r>
         <w:rPr>
+          <w:rFonts w:cstheme="minorHAnsi"/>
           <w:noProof/>
-          <w:sz w:val="24"/>
-          <w:szCs w:val="24"/>
         </w:rPr>
         <w:drawing>
           <wp:inline distT="0" distB="0" distL="0" distR="0" wp14:anchorId="196A0A20" wp14:editId="4E3C869F">
@@ -2537,17 +2509,14 @@
       <w:pPr>
         <w:spacing w:line="276" w:lineRule="auto"/>
         <w:rPr>
-          <w:sz w:val="24"/>
-          <w:szCs w:val="24"/>
-        </w:rPr>
-      </w:pPr>
-      <w:r>
-        <w:rPr>
+          <w:rFonts w:cstheme="minorHAnsi"/>
+        </w:rPr>
+      </w:pPr>
+      <w:r>
+        <w:rPr>
+          <w:rFonts w:cstheme="minorHAnsi"/>
           <w:noProof/>
-          <w:sz w:val="24"/>
-          <w:szCs w:val="24"/>
-        </w:rPr>
-        <w:lastRenderedPageBreak/>
+        </w:rPr>
         <w:drawing>
           <wp:inline distT="0" distB="0" distL="0" distR="0" wp14:anchorId="44F25384" wp14:editId="29BCE226">
             <wp:extent cx="2890163" cy="1310640"/>
@@ -2592,9 +2561,8 @@
       </w:r>
       <w:r>
         <w:rPr>
+          <w:rFonts w:cstheme="minorHAnsi"/>
           <w:noProof/>
-          <w:sz w:val="24"/>
-          <w:szCs w:val="24"/>
         </w:rPr>
         <w:drawing>
           <wp:inline distT="0" distB="0" distL="0" distR="0" wp14:anchorId="642F80DD" wp14:editId="0B1B19E3">
@@ -2643,8 +2611,7 @@
       <w:pPr>
         <w:spacing w:line="276" w:lineRule="auto"/>
         <w:rPr>
-          <w:sz w:val="24"/>
-          <w:szCs w:val="24"/>
+          <w:rFonts w:cstheme="minorHAnsi"/>
         </w:rPr>
       </w:pPr>
     </w:p>
@@ -2654,35 +2621,30 @@
         <w:ind w:firstLine="708"/>
         <w:jc w:val="both"/>
         <w:rPr>
-          <w:sz w:val="24"/>
-          <w:szCs w:val="24"/>
-        </w:rPr>
-      </w:pPr>
-      <w:r>
-        <w:rPr>
-          <w:sz w:val="24"/>
-          <w:szCs w:val="24"/>
+          <w:rFonts w:cstheme="minorHAnsi"/>
+        </w:rPr>
+      </w:pPr>
+      <w:r>
+        <w:rPr>
+          <w:rFonts w:cstheme="minorHAnsi"/>
         </w:rPr>
         <w:t>J’avais aussi pour mission de créer des « billetteries » pour les concerts organisés par</w:t>
       </w:r>
       <w:r>
         <w:rPr>
-          <w:sz w:val="24"/>
-          <w:szCs w:val="24"/>
+          <w:rFonts w:cstheme="minorHAnsi"/>
         </w:rPr>
         <w:t xml:space="preserve"> </w:t>
       </w:r>
       <w:r>
         <w:rPr>
-          <w:sz w:val="24"/>
-          <w:szCs w:val="24"/>
+          <w:rFonts w:cstheme="minorHAnsi"/>
         </w:rPr>
         <w:t xml:space="preserve">l’association pour permettre de récolter des dons et permettre aux personnes qui souhaitent venir, d’avoir leur ticket pour participer aux concerts. </w:t>
       </w:r>
       <w:r>
         <w:rPr>
-          <w:sz w:val="24"/>
-          <w:szCs w:val="24"/>
+          <w:rFonts w:cstheme="minorHAnsi"/>
         </w:rPr>
         <w:t>Pour cela, je devais ajouter un « conteneur » sur le site et dedans, mettre les informations sur le lieu du concert (date, horaires) et un lien vers la réservation des billets aux concerts.</w:t>
       </w:r>
@@ -2693,8 +2655,7 @@
         <w:ind w:firstLine="708"/>
         <w:jc w:val="both"/>
         <w:rPr>
-          <w:sz w:val="24"/>
-          <w:szCs w:val="24"/>
+          <w:rFonts w:cstheme="minorHAnsi"/>
         </w:rPr>
       </w:pPr>
     </w:p>
@@ -2704,121 +2665,32 @@
         <w:ind w:firstLine="708"/>
         <w:jc w:val="both"/>
         <w:rPr>
-          <w:sz w:val="24"/>
-          <w:szCs w:val="24"/>
-        </w:rPr>
-      </w:pPr>
-      <w:r>
-        <w:rPr>
-          <w:sz w:val="24"/>
-          <w:szCs w:val="24"/>
+          <w:rFonts w:cstheme="minorHAnsi"/>
+        </w:rPr>
+      </w:pPr>
+      <w:r>
+        <w:rPr>
+          <w:rFonts w:cstheme="minorHAnsi"/>
         </w:rPr>
         <w:t>Pour les autres tâches, il me fallait</w:t>
       </w:r>
       <w:r>
         <w:rPr>
-          <w:sz w:val="24"/>
-          <w:szCs w:val="24"/>
-        </w:rPr>
-        <w:t xml:space="preserve"> créer un « intranet », </w:t>
-      </w:r>
-      <w:r>
-        <w:rPr>
-          <w:sz w:val="24"/>
-          <w:szCs w:val="24"/>
-        </w:rPr>
-        <w:t>un réseau privé accessible uniquement aux membres d</w:t>
-      </w:r>
-      <w:r>
-        <w:rPr>
-          <w:sz w:val="24"/>
-          <w:szCs w:val="24"/>
-        </w:rPr>
-        <w:t>e l’</w:t>
-      </w:r>
-      <w:r>
-        <w:rPr>
-          <w:sz w:val="24"/>
-          <w:szCs w:val="24"/>
-        </w:rPr>
-        <w:t>organisation</w:t>
-      </w:r>
-      <w:r>
-        <w:rPr>
-          <w:sz w:val="24"/>
-          <w:szCs w:val="24"/>
-        </w:rPr>
-        <w:t xml:space="preserve"> pour que ces derniers puissent accéder à du contenu directement sur le site.</w:t>
-      </w:r>
-      <w:r>
-        <w:rPr>
-          <w:sz w:val="24"/>
-          <w:szCs w:val="24"/>
+          <w:rFonts w:cstheme="minorHAnsi"/>
+        </w:rPr>
+        <w:t xml:space="preserve"> créer un « intranet », un réseau privé accessible uniquement aux membres de l’organisation pour que ces derniers puissent accéder à du contenu directement sur le site.</w:t>
+      </w:r>
+      <w:r>
+        <w:rPr>
+          <w:rFonts w:cstheme="minorHAnsi"/>
         </w:rPr>
         <w:t xml:space="preserve"> Pour cela, j’ai du crée une page de connexion et une page « intranet » que j’ai renommé « Espace Membre ». Sur la page de connexion, j’ai ajouté un formulaire de connexion et en insérant les identifiants (mail et mot de passe), on peut accéder à la page « Espace Membre ». Pour que les membres de l’association puissent se connecter à cette espace, j’ai créé des comptes Wordpress pour chacun des membres. </w:t>
       </w:r>
       <w:r>
         <w:rPr>
-          <w:sz w:val="24"/>
-          <w:szCs w:val="24"/>
-        </w:rPr>
-        <w:t xml:space="preserve">Sur la page « Espace Membre », on retrouve un calendrier qui permet aux membres de l’association de pouvoir être informer des événements à venir et pouvoir utiliser un </w:t>
-      </w:r>
-      <w:r>
-        <w:rPr>
-          <w:sz w:val="24"/>
-          <w:szCs w:val="24"/>
-        </w:rPr>
-        <w:t xml:space="preserve">gestionnaire de mission interactif dans le calendrier </w:t>
-      </w:r>
-      <w:r>
-        <w:rPr>
-          <w:sz w:val="24"/>
-          <w:szCs w:val="24"/>
-        </w:rPr>
-        <w:t>qui</w:t>
-      </w:r>
-      <w:r>
-        <w:rPr>
-          <w:sz w:val="24"/>
-          <w:szCs w:val="24"/>
-        </w:rPr>
-        <w:t xml:space="preserve"> envoie de</w:t>
-      </w:r>
-      <w:r>
-        <w:rPr>
-          <w:sz w:val="24"/>
-          <w:szCs w:val="24"/>
-        </w:rPr>
-        <w:t>s</w:t>
-      </w:r>
-      <w:r>
-        <w:rPr>
-          <w:sz w:val="24"/>
-          <w:szCs w:val="24"/>
-        </w:rPr>
-        <w:t xml:space="preserve"> rappel</w:t>
-      </w:r>
-      <w:r>
-        <w:rPr>
-          <w:sz w:val="24"/>
-          <w:szCs w:val="24"/>
-        </w:rPr>
-        <w:t>s</w:t>
-      </w:r>
-      <w:r>
-        <w:rPr>
-          <w:sz w:val="24"/>
-          <w:szCs w:val="24"/>
-        </w:rPr>
-        <w:t xml:space="preserve"> via mail / sms</w:t>
-      </w:r>
-      <w:r>
-        <w:rPr>
-          <w:sz w:val="24"/>
-          <w:szCs w:val="24"/>
-        </w:rPr>
-        <w:t xml:space="preserve"> sur le site directement. </w:t>
+          <w:rFonts w:cstheme="minorHAnsi"/>
+        </w:rPr>
+        <w:t xml:space="preserve">Sur la page « Espace Membre », on retrouve un calendrier qui permet aux membres de l’association de pouvoir être informer des événements à venir et pouvoir utiliser un gestionnaire de mission interactif dans le calendrier qui envoie des rappels via mail / sms sur le site directement. </w:t>
       </w:r>
     </w:p>
     <w:p>
@@ -2827,8 +2699,7 @@
         <w:ind w:firstLine="708"/>
         <w:jc w:val="both"/>
         <w:rPr>
-          <w:sz w:val="24"/>
-          <w:szCs w:val="24"/>
+          <w:rFonts w:cstheme="minorHAnsi"/>
         </w:rPr>
       </w:pPr>
     </w:p>
@@ -2837,15 +2708,13 @@
         <w:spacing w:line="276" w:lineRule="auto"/>
         <w:ind w:firstLine="708"/>
         <w:rPr>
-          <w:sz w:val="24"/>
-          <w:szCs w:val="24"/>
-        </w:rPr>
-      </w:pPr>
-      <w:r>
-        <w:rPr>
+          <w:rFonts w:cstheme="minorHAnsi"/>
+        </w:rPr>
+      </w:pPr>
+      <w:r>
+        <w:rPr>
+          <w:rFonts w:cstheme="minorHAnsi"/>
           <w:noProof/>
-          <w:sz w:val="24"/>
-          <w:szCs w:val="24"/>
         </w:rPr>
         <w:drawing>
           <wp:inline distT="0" distB="0" distL="0" distR="0" wp14:anchorId="2B9F09BA" wp14:editId="07929649">
@@ -2896,8 +2765,7 @@
         <w:ind w:firstLine="708"/>
         <w:jc w:val="both"/>
         <w:rPr>
-          <w:sz w:val="24"/>
-          <w:szCs w:val="24"/>
+          <w:rFonts w:cstheme="minorHAnsi"/>
         </w:rPr>
       </w:pPr>
     </w:p>
@@ -2907,50 +2775,60 @@
         <w:ind w:firstLine="708"/>
         <w:jc w:val="both"/>
         <w:rPr>
-          <w:sz w:val="24"/>
-          <w:szCs w:val="24"/>
-        </w:rPr>
-      </w:pPr>
-      <w:r>
-        <w:rPr>
-          <w:sz w:val="24"/>
-          <w:szCs w:val="24"/>
+          <w:rFonts w:cstheme="minorHAnsi"/>
+        </w:rPr>
+      </w:pPr>
+      <w:r>
+        <w:rPr>
+          <w:rFonts w:cstheme="minorHAnsi"/>
         </w:rPr>
         <w:t xml:space="preserve">Pour finir avec les </w:t>
       </w:r>
       <w:r>
         <w:rPr>
-          <w:sz w:val="24"/>
-          <w:szCs w:val="24"/>
-        </w:rPr>
-        <w:t xml:space="preserve">missions de stage, je devais créer des mails professionnels pour les membres de l’association sur CPanel, un </w:t>
-      </w:r>
-      <w:r>
-        <w:rPr>
-          <w:sz w:val="24"/>
-          <w:szCs w:val="24"/>
-        </w:rPr>
-        <w:t xml:space="preserve">est un panneau de contrôle web qui permet de gérer </w:t>
-      </w:r>
-      <w:r>
-        <w:rPr>
-          <w:sz w:val="24"/>
-          <w:szCs w:val="24"/>
-        </w:rPr>
-        <w:lastRenderedPageBreak/>
-        <w:t>facilement les ressources et les services d'un site web</w:t>
-      </w:r>
-      <w:r>
-        <w:rPr>
-          <w:sz w:val="24"/>
-          <w:szCs w:val="24"/>
-        </w:rPr>
-        <w:t xml:space="preserve">. </w:t>
-      </w:r>
-      <w:r>
-        <w:rPr>
-          <w:sz w:val="24"/>
-          <w:szCs w:val="24"/>
+          <w:rFonts w:cstheme="minorHAnsi"/>
+        </w:rPr>
+        <w:t xml:space="preserve">missions de stage, je devais créer des mails professionnels pour les membres de l’association sur CPanel, </w:t>
+      </w:r>
+      <w:r>
+        <w:rPr>
+          <w:rFonts w:cstheme="minorHAnsi"/>
+        </w:rPr>
+        <w:t xml:space="preserve">qui </w:t>
+      </w:r>
+      <w:r>
+        <w:rPr>
+          <w:rFonts w:cstheme="minorHAnsi"/>
+        </w:rPr>
+        <w:t xml:space="preserve">est un panneau de contrôle web </w:t>
+      </w:r>
+      <w:r>
+        <w:rPr>
+          <w:rFonts w:cstheme="minorHAnsi"/>
+        </w:rPr>
+        <w:t>permettan</w:t>
+      </w:r>
+      <w:r>
+        <w:rPr>
+          <w:rFonts w:cstheme="minorHAnsi"/>
+        </w:rPr>
+        <w:t>t de gérer</w:t>
+      </w:r>
+      <w:r>
+        <w:rPr>
+          <w:rFonts w:cstheme="minorHAnsi"/>
+        </w:rPr>
+        <w:t xml:space="preserve"> </w:t>
+      </w:r>
+      <w:r>
+        <w:rPr>
+          <w:rFonts w:cstheme="minorHAnsi"/>
+        </w:rPr>
+        <w:t xml:space="preserve">facilement les ressources et les services d'un site web. </w:t>
+      </w:r>
+      <w:r>
+        <w:rPr>
+          <w:rFonts w:cstheme="minorHAnsi"/>
         </w:rPr>
         <w:t>Voici à quoi ressemble l’interface CPanel :</w:t>
       </w:r>
@@ -2961,8 +2839,7 @@
         <w:ind w:firstLine="708"/>
         <w:jc w:val="both"/>
         <w:rPr>
-          <w:sz w:val="24"/>
-          <w:szCs w:val="24"/>
+          <w:rFonts w:cstheme="minorHAnsi"/>
         </w:rPr>
       </w:pPr>
     </w:p>
@@ -2971,16 +2848,15 @@
         <w:spacing w:line="276" w:lineRule="auto"/>
         <w:jc w:val="center"/>
         <w:rPr>
-          <w:sz w:val="24"/>
-          <w:szCs w:val="24"/>
-        </w:rPr>
-      </w:pPr>
-      <w:r>
-        <w:rPr>
+          <w:rFonts w:cstheme="minorHAnsi"/>
+        </w:rPr>
+      </w:pPr>
+      <w:r>
+        <w:rPr>
+          <w:rFonts w:cstheme="minorHAnsi"/>
           <w:noProof/>
-          <w:sz w:val="24"/>
-          <w:szCs w:val="24"/>
-        </w:rPr>
+        </w:rPr>
+        <w:lastRenderedPageBreak/>
         <w:drawing>
           <wp:inline distT="0" distB="0" distL="0" distR="0" wp14:anchorId="6ACA329D" wp14:editId="5820EE98">
             <wp:extent cx="3788993" cy="2118360"/>
@@ -3029,8 +2905,7 @@
         <w:spacing w:line="276" w:lineRule="auto"/>
         <w:jc w:val="center"/>
         <w:rPr>
-          <w:sz w:val="24"/>
-          <w:szCs w:val="24"/>
+          <w:rFonts w:cstheme="minorHAnsi"/>
         </w:rPr>
       </w:pPr>
     </w:p>
@@ -3039,14 +2914,12 @@
         <w:spacing w:line="276" w:lineRule="auto"/>
         <w:jc w:val="both"/>
         <w:rPr>
-          <w:sz w:val="24"/>
-          <w:szCs w:val="24"/>
-        </w:rPr>
-      </w:pPr>
-      <w:r>
-        <w:rPr>
-          <w:sz w:val="24"/>
-          <w:szCs w:val="24"/>
+          <w:rFonts w:cstheme="minorHAnsi"/>
+        </w:rPr>
+      </w:pPr>
+      <w:r>
+        <w:rPr>
+          <w:rFonts w:cstheme="minorHAnsi"/>
         </w:rPr>
         <w:t xml:space="preserve">C’est dans cet interface que j’ai crée les comptes pour les membres. Le but était de leur créer un compte CPanel pour ensuite, que les membres puissent le relier à leur compte Gmail personnel et ainsi, recevoir leurs mails plus pratiquement. Et pour les aider, j’ai fait des tutoriels sur un Google Docs que j’ai partagé avec eux. </w:t>
       </w:r>
@@ -3055,26 +2928,23 @@
       <w:pPr>
         <w:spacing w:line="276" w:lineRule="auto"/>
         <w:rPr>
-          <w:sz w:val="24"/>
-          <w:szCs w:val="24"/>
-        </w:rPr>
-      </w:pPr>
-    </w:p>
-    <w:p>
-      <w:pPr>
-        <w:spacing w:line="276" w:lineRule="auto"/>
-        <w:rPr>
-          <w:sz w:val="24"/>
-          <w:szCs w:val="24"/>
-        </w:rPr>
-      </w:pPr>
-    </w:p>
-    <w:p>
-      <w:pPr>
-        <w:spacing w:line="276" w:lineRule="auto"/>
-        <w:rPr>
-          <w:sz w:val="24"/>
-          <w:szCs w:val="24"/>
+          <w:rFonts w:cstheme="minorHAnsi"/>
+        </w:rPr>
+      </w:pPr>
+    </w:p>
+    <w:p>
+      <w:pPr>
+        <w:spacing w:line="276" w:lineRule="auto"/>
+        <w:rPr>
+          <w:rFonts w:cstheme="minorHAnsi"/>
+        </w:rPr>
+      </w:pPr>
+    </w:p>
+    <w:p>
+      <w:pPr>
+        <w:spacing w:line="276" w:lineRule="auto"/>
+        <w:rPr>
+          <w:rFonts w:cstheme="minorHAnsi"/>
         </w:rPr>
       </w:pPr>
     </w:p>
@@ -3084,8 +2954,7 @@
         <w:ind w:firstLine="708"/>
         <w:jc w:val="both"/>
         <w:rPr>
-          <w:sz w:val="24"/>
-          <w:szCs w:val="24"/>
+          <w:rFonts w:cstheme="minorHAnsi"/>
         </w:rPr>
       </w:pPr>
     </w:p>
@@ -3095,8 +2964,7 @@
         <w:ind w:firstLine="708"/>
         <w:jc w:val="both"/>
         <w:rPr>
-          <w:sz w:val="24"/>
-          <w:szCs w:val="24"/>
+          <w:rFonts w:cstheme="minorHAnsi"/>
         </w:rPr>
       </w:pPr>
     </w:p>
@@ -3105,114 +2973,112 @@
         <w:spacing w:line="276" w:lineRule="auto"/>
         <w:jc w:val="both"/>
         <w:rPr>
-          <w:sz w:val="24"/>
-          <w:szCs w:val="24"/>
-        </w:rPr>
-      </w:pPr>
-    </w:p>
-    <w:p>
-      <w:pPr>
-        <w:rPr>
-          <w:rFonts w:eastAsiaTheme="majorEastAsia" w:cstheme="majorBidi"/>
+          <w:rFonts w:cstheme="minorHAnsi"/>
+        </w:rPr>
+      </w:pPr>
+    </w:p>
+    <w:p>
+      <w:pPr>
+        <w:rPr>
+          <w:rFonts w:eastAsiaTheme="majorEastAsia" w:cstheme="minorHAnsi"/>
           <w:color w:val="2F5496" w:themeColor="accent1" w:themeShade="BF"/>
-          <w:sz w:val="28"/>
-          <w:szCs w:val="28"/>
-        </w:rPr>
-      </w:pPr>
-      <w:r>
+        </w:rPr>
+      </w:pPr>
+      <w:r>
+        <w:rPr>
+          <w:rFonts w:cstheme="minorHAnsi"/>
+        </w:rPr>
         <w:br w:type="page"/>
       </w:r>
     </w:p>
     <w:p>
       <w:pPr>
         <w:pStyle w:val="Titre2"/>
+        <w:rPr>
+          <w:rFonts w:asciiTheme="minorHAnsi" w:hAnsiTheme="minorHAnsi" w:cstheme="minorHAnsi"/>
+          <w:sz w:val="22"/>
+          <w:szCs w:val="22"/>
+        </w:rPr>
       </w:pPr>
       <w:bookmarkStart w:id="6" w:name="_Toc188644709"/>
       <w:r>
+        <w:rPr>
+          <w:rFonts w:asciiTheme="minorHAnsi" w:hAnsiTheme="minorHAnsi" w:cstheme="minorHAnsi"/>
+          <w:sz w:val="22"/>
+          <w:szCs w:val="22"/>
+        </w:rPr>
         <w:lastRenderedPageBreak/>
         <w:t>Analyse et bilan personnel</w:t>
       </w:r>
       <w:bookmarkEnd w:id="6"/>
     </w:p>
-    <w:p/>
+    <w:p>
+      <w:pPr>
+        <w:rPr>
+          <w:rFonts w:cstheme="minorHAnsi"/>
+        </w:rPr>
+      </w:pPr>
+    </w:p>
     <w:p>
       <w:pPr>
         <w:pStyle w:val="Titre3"/>
+        <w:rPr>
+          <w:rFonts w:cstheme="minorHAnsi"/>
+          <w:sz w:val="22"/>
+          <w:szCs w:val="22"/>
+        </w:rPr>
       </w:pPr>
       <w:bookmarkStart w:id="7" w:name="_Toc188644710"/>
       <w:r>
+        <w:rPr>
+          <w:rFonts w:cstheme="minorHAnsi"/>
+          <w:sz w:val="22"/>
+          <w:szCs w:val="22"/>
+        </w:rPr>
         <w:t>C</w:t>
       </w:r>
       <w:r>
+        <w:rPr>
+          <w:rFonts w:cstheme="minorHAnsi"/>
+          <w:sz w:val="22"/>
+          <w:szCs w:val="22"/>
+        </w:rPr>
         <w:t>ompétences acquises</w:t>
       </w:r>
       <w:bookmarkEnd w:id="7"/>
     </w:p>
-    <w:p/>
-    <w:p/>
+    <w:p>
+      <w:pPr>
+        <w:rPr>
+          <w:rFonts w:cstheme="minorHAnsi"/>
+        </w:rPr>
+      </w:pPr>
+    </w:p>
+    <w:p>
+      <w:pPr>
+        <w:rPr>
+          <w:rFonts w:cstheme="minorHAnsi"/>
+        </w:rPr>
+      </w:pPr>
+    </w:p>
     <w:p>
       <w:pPr>
         <w:spacing w:line="276" w:lineRule="auto"/>
         <w:ind w:firstLine="708"/>
         <w:jc w:val="both"/>
         <w:rPr>
-          <w:sz w:val="24"/>
-          <w:szCs w:val="24"/>
-        </w:rPr>
-      </w:pPr>
-      <w:r>
-        <w:rPr>
-          <w:sz w:val="24"/>
-          <w:szCs w:val="24"/>
-        </w:rPr>
-        <w:t xml:space="preserve">Au cours de mon stage, j’ai eu l’occasion de développer des compétences en gestion et maintenance d’un site WordPress. </w:t>
-      </w:r>
-      <w:r>
-        <w:rPr>
-          <w:sz w:val="24"/>
-          <w:szCs w:val="24"/>
-        </w:rPr>
-        <w:t xml:space="preserve">J’ai notamment </w:t>
-      </w:r>
-      <w:r>
-        <w:rPr>
-          <w:sz w:val="24"/>
-          <w:szCs w:val="24"/>
-        </w:rPr>
-        <w:t>appris à gérer</w:t>
-      </w:r>
-      <w:r>
-        <w:rPr>
-          <w:sz w:val="24"/>
-          <w:szCs w:val="24"/>
-        </w:rPr>
-        <w:t xml:space="preserve"> </w:t>
-      </w:r>
-      <w:r>
-        <w:rPr>
-          <w:sz w:val="24"/>
-          <w:szCs w:val="24"/>
-        </w:rPr>
-        <w:t>le contenu d’un site WordPress en utilisant l’interface d’administration</w:t>
-      </w:r>
-      <w:r>
-        <w:rPr>
-          <w:sz w:val="24"/>
-          <w:szCs w:val="24"/>
-        </w:rPr>
-        <w:t xml:space="preserve"> et le tableau de bord</w:t>
-      </w:r>
-      <w:r>
-        <w:rPr>
-          <w:sz w:val="24"/>
-          <w:szCs w:val="24"/>
-        </w:rPr>
-        <w:t xml:space="preserve">. </w:t>
-      </w:r>
-      <w:r>
-        <w:rPr>
-          <w:sz w:val="24"/>
-          <w:szCs w:val="24"/>
+          <w:rFonts w:cstheme="minorHAnsi"/>
+        </w:rPr>
+      </w:pPr>
+      <w:r>
+        <w:rPr>
+          <w:rFonts w:cstheme="minorHAnsi"/>
+        </w:rPr>
+        <w:t xml:space="preserve">Au cours de mon stage, j’ai eu l’occasion de développer des compétences en gestion et maintenance d’un site WordPress. J’ai notamment appris à gérer le contenu d’un site WordPress en utilisant l’interface d’administration et le tableau de bord. </w:t>
+      </w:r>
+      <w:r>
+        <w:rPr>
+          <w:rFonts w:cstheme="minorHAnsi"/>
         </w:rPr>
         <w:t xml:space="preserve">Par exemple, je pouvais créer, modifier et publier des articles et des pages, mais aussi organiser les contenus du site comme les médias, liens, … </w:t>
       </w:r>
@@ -3223,8 +3089,7 @@
         <w:ind w:firstLine="708"/>
         <w:jc w:val="both"/>
         <w:rPr>
-          <w:sz w:val="24"/>
-          <w:szCs w:val="24"/>
+          <w:rFonts w:cstheme="minorHAnsi"/>
         </w:rPr>
       </w:pPr>
     </w:p>
@@ -3234,72 +3099,20 @@
         <w:ind w:firstLine="708"/>
         <w:jc w:val="both"/>
         <w:rPr>
-          <w:sz w:val="24"/>
-          <w:szCs w:val="24"/>
-        </w:rPr>
-      </w:pPr>
-      <w:r>
-        <w:rPr>
-          <w:sz w:val="24"/>
-          <w:szCs w:val="24"/>
-        </w:rPr>
-        <w:t xml:space="preserve">Pour cela, j’utilisais des extensions, des modules et outils qu’on peut ajouter sur notre site Wordpress qui vont venir enrichir ou améliorer le site avec des fonctionnalités. Les extensions les plus populaires que j’ai pu utiliser sont : Elementor, un plugin qui </w:t>
-      </w:r>
-      <w:r>
-        <w:rPr>
-          <w:sz w:val="24"/>
-          <w:szCs w:val="24"/>
-        </w:rPr>
-        <w:t>cré</w:t>
-      </w:r>
-      <w:r>
-        <w:rPr>
-          <w:sz w:val="24"/>
-          <w:szCs w:val="24"/>
-        </w:rPr>
-        <w:t xml:space="preserve">é </w:t>
-      </w:r>
-      <w:r>
-        <w:rPr>
-          <w:sz w:val="24"/>
-          <w:szCs w:val="24"/>
-        </w:rPr>
-        <w:t>facilement des pages web</w:t>
-      </w:r>
-      <w:r>
-        <w:rPr>
-          <w:sz w:val="24"/>
-          <w:szCs w:val="24"/>
-        </w:rPr>
-        <w:t xml:space="preserve"> </w:t>
-      </w:r>
-      <w:r>
-        <w:rPr>
-          <w:sz w:val="24"/>
-          <w:szCs w:val="24"/>
-        </w:rPr>
-        <w:t>sans coder</w:t>
-      </w:r>
-      <w:r>
-        <w:rPr>
-          <w:sz w:val="24"/>
-          <w:szCs w:val="24"/>
-        </w:rPr>
-        <w:t xml:space="preserve"> ou encore </w:t>
-      </w:r>
-      <w:r>
-        <w:rPr>
-          <w:sz w:val="24"/>
-          <w:szCs w:val="24"/>
-        </w:rPr>
-        <w:t>WPForms</w:t>
-      </w:r>
-      <w:r>
-        <w:rPr>
-          <w:sz w:val="24"/>
-          <w:szCs w:val="24"/>
-        </w:rPr>
-        <w:t>, qui permet de créer des formulaires de contact ou de newsletter.</w:t>
+          <w:rFonts w:cstheme="minorHAnsi"/>
+        </w:rPr>
+      </w:pPr>
+      <w:r>
+        <w:rPr>
+          <w:rFonts w:cstheme="minorHAnsi"/>
+        </w:rPr>
+        <w:t xml:space="preserve">Pour cela, j’utilisais des extensions, des modules et outils qu’on peut ajouter sur notre site Wordpress qui vont venir enrichir ou améliorer le site avec des fonctionnalités. Les extensions les plus populaires que j’ai pu utiliser sont : Elementor, un plugin qui créé facilement des pages web sans coder ou encore </w:t>
+      </w:r>
+      <w:r>
+        <w:rPr>
+          <w:rFonts w:cstheme="minorHAnsi"/>
+        </w:rPr>
+        <w:t>WPForms, qui permet de créer des formulaires de contact ou de newsletter.</w:t>
       </w:r>
     </w:p>
     <w:p>
@@ -3308,8 +3121,7 @@
         <w:ind w:firstLine="708"/>
         <w:jc w:val="both"/>
         <w:rPr>
-          <w:sz w:val="24"/>
-          <w:szCs w:val="24"/>
+          <w:rFonts w:cstheme="minorHAnsi"/>
         </w:rPr>
       </w:pPr>
     </w:p>
@@ -3319,14 +3131,12 @@
         <w:ind w:firstLine="360"/>
         <w:jc w:val="both"/>
         <w:rPr>
-          <w:sz w:val="24"/>
-          <w:szCs w:val="24"/>
-        </w:rPr>
-      </w:pPr>
-      <w:r>
-        <w:rPr>
-          <w:sz w:val="24"/>
-          <w:szCs w:val="24"/>
+          <w:rFonts w:cstheme="minorHAnsi"/>
+        </w:rPr>
+      </w:pPr>
+      <w:r>
+        <w:rPr>
+          <w:rFonts w:cstheme="minorHAnsi"/>
         </w:rPr>
         <w:t xml:space="preserve">Pour garantir la sécurité la stabilité et la sécurité du site, je faisais régulièrement des mises à jour de Wordpress, des extensions quand il le fallait, je faisais aussi des sauvegardes du site avec des extensions. Par exemple, pour la page de connexion, j’ai dû installer des extensions comme « FluentAuth », « Ultimate Members » ou encore « Members » pour pouvoir gérer l’accès à certaines pages pour les utilisateurs et visiteurs du site. Les simples visiteurs ne pouvaient pas voir la page « Espace Membre » étant donné qu’ils ne font pas parti de l’association. </w:t>
       </w:r>
@@ -3335,8 +3145,7 @@
       <w:pPr>
         <w:jc w:val="both"/>
         <w:rPr>
-          <w:sz w:val="24"/>
-          <w:szCs w:val="24"/>
+          <w:rFonts w:cstheme="minorHAnsi"/>
         </w:rPr>
       </w:pPr>
     </w:p>
@@ -3345,71 +3154,61 @@
         <w:spacing w:line="276" w:lineRule="auto"/>
         <w:jc w:val="both"/>
         <w:rPr>
-          <w:sz w:val="24"/>
-          <w:szCs w:val="24"/>
-        </w:rPr>
-      </w:pPr>
-      <w:r>
-        <w:rPr>
-          <w:sz w:val="24"/>
-          <w:szCs w:val="24"/>
+          <w:rFonts w:cstheme="minorHAnsi"/>
+        </w:rPr>
+      </w:pPr>
+      <w:r>
+        <w:rPr>
+          <w:rFonts w:cstheme="minorHAnsi"/>
         </w:rPr>
         <w:tab/>
         <w:t xml:space="preserve">Concernant les compétences que j’ai acquises sur le plan </w:t>
       </w:r>
       <w:r>
         <w:rPr>
-          <w:sz w:val="24"/>
-          <w:szCs w:val="24"/>
+          <w:rFonts w:cstheme="minorHAnsi"/>
         </w:rPr>
         <w:t xml:space="preserve">personnel, j’ai </w:t>
       </w:r>
       <w:r>
         <w:rPr>
-          <w:sz w:val="24"/>
-          <w:szCs w:val="24"/>
+          <w:rFonts w:cstheme="minorHAnsi"/>
         </w:rPr>
         <w:t>pu travailler en autonomie</w:t>
       </w:r>
       <w:r>
         <w:rPr>
-          <w:sz w:val="24"/>
-          <w:szCs w:val="24"/>
+          <w:rFonts w:cstheme="minorHAnsi"/>
         </w:rPr>
         <w:t xml:space="preserve"> notamment en organisant mes journées de travail (tâches, demande d’aide si besoin, propositions d’idées, …), </w:t>
       </w:r>
       <w:r>
         <w:rPr>
-          <w:sz w:val="24"/>
-          <w:szCs w:val="24"/>
+          <w:rFonts w:cstheme="minorHAnsi"/>
         </w:rPr>
         <w:t>j’utilisais des outils comme Google Docs pour faire les documentations pour les membres de l’association (tutoriels, explications des tâches réalisées dans le stage)</w:t>
       </w:r>
       <w:r>
         <w:rPr>
-          <w:sz w:val="24"/>
-          <w:szCs w:val="24"/>
+          <w:rFonts w:cstheme="minorHAnsi"/>
         </w:rPr>
         <w:t xml:space="preserve"> pour par exemple, modifier le site ou ajouter du contenu et plus. Concernant mon adaptabilité au sein du stage, ça a été simple car avec l’aide de mon tuteur de stage et aux membres de l’association</w:t>
       </w:r>
       <w:r>
         <w:rPr>
-          <w:sz w:val="24"/>
-          <w:szCs w:val="24"/>
+          <w:rFonts w:cstheme="minorHAnsi"/>
         </w:rPr>
         <w:t xml:space="preserve">, je me suis sentie plus à l’aise </w:t>
       </w:r>
       <w:r>
         <w:rPr>
-          <w:sz w:val="24"/>
-          <w:szCs w:val="24"/>
+          <w:rFonts w:cstheme="minorHAnsi"/>
         </w:rPr>
         <w:t>et la communication avec eux était simplifiée.</w:t>
       </w:r>
       <w:r>
         <w:rPr>
-          <w:sz w:val="24"/>
-          <w:szCs w:val="24"/>
+          <w:rFonts w:cstheme="minorHAnsi"/>
         </w:rPr>
         <w:t xml:space="preserve"> </w:t>
       </w:r>
@@ -3417,38 +3216,72 @@
     <w:p>
       <w:pPr>
         <w:rPr>
-          <w:rFonts w:eastAsiaTheme="majorEastAsia" w:cstheme="majorBidi"/>
+          <w:rFonts w:eastAsiaTheme="majorEastAsia" w:cstheme="minorHAnsi"/>
           <w:color w:val="2F5496" w:themeColor="accent1" w:themeShade="BF"/>
-          <w:sz w:val="28"/>
-          <w:szCs w:val="28"/>
-        </w:rPr>
-      </w:pPr>
-      <w:r>
+        </w:rPr>
+      </w:pPr>
+      <w:r>
+        <w:rPr>
+          <w:rFonts w:cstheme="minorHAnsi"/>
+        </w:rPr>
         <w:br w:type="page"/>
       </w:r>
     </w:p>
     <w:p>
       <w:pPr>
         <w:pStyle w:val="Titre3"/>
+        <w:rPr>
+          <w:rFonts w:cstheme="minorHAnsi"/>
+          <w:sz w:val="22"/>
+          <w:szCs w:val="22"/>
+        </w:rPr>
       </w:pPr>
       <w:bookmarkStart w:id="8" w:name="_Toc188644711"/>
       <w:r>
+        <w:rPr>
+          <w:rFonts w:cstheme="minorHAnsi"/>
+          <w:sz w:val="22"/>
+          <w:szCs w:val="22"/>
+        </w:rPr>
         <w:lastRenderedPageBreak/>
         <w:t>D</w:t>
       </w:r>
       <w:r>
+        <w:rPr>
+          <w:rFonts w:cstheme="minorHAnsi"/>
+          <w:sz w:val="22"/>
+          <w:szCs w:val="22"/>
+        </w:rPr>
         <w:t>ifficultés rencontrées et solutions mises en œuvre</w:t>
       </w:r>
       <w:bookmarkEnd w:id="8"/>
     </w:p>
-    <w:p/>
-    <w:p/>
+    <w:p>
+      <w:pPr>
+        <w:rPr>
+          <w:rFonts w:cstheme="minorHAnsi"/>
+        </w:rPr>
+      </w:pPr>
+    </w:p>
+    <w:p>
+      <w:pPr>
+        <w:rPr>
+          <w:rFonts w:cstheme="minorHAnsi"/>
+        </w:rPr>
+      </w:pPr>
+    </w:p>
     <w:p>
       <w:pPr>
         <w:spacing w:line="276" w:lineRule="auto"/>
         <w:jc w:val="both"/>
-      </w:pPr>
-      <w:r>
+        <w:rPr>
+          <w:rFonts w:cstheme="minorHAnsi"/>
+        </w:rPr>
+      </w:pPr>
+      <w:r>
+        <w:rPr>
+          <w:rFonts w:cstheme="minorHAnsi"/>
+        </w:rPr>
         <w:tab/>
         <w:t xml:space="preserve">Durant mon stage, j’ai pu rencontrer certains problèmes notamment lors de l’ajout de contenus et à la structuration du site. </w:t>
       </w:r>
@@ -3457,14 +3290,23 @@
       <w:pPr>
         <w:spacing w:line="276" w:lineRule="auto"/>
         <w:jc w:val="both"/>
+        <w:rPr>
+          <w:rFonts w:cstheme="minorHAnsi"/>
+        </w:rPr>
       </w:pPr>
     </w:p>
     <w:p>
       <w:pPr>
         <w:spacing w:line="276" w:lineRule="auto"/>
         <w:jc w:val="both"/>
-      </w:pPr>
-      <w:r>
+        <w:rPr>
+          <w:rFonts w:cstheme="minorHAnsi"/>
+        </w:rPr>
+      </w:pPr>
+      <w:r>
+        <w:rPr>
+          <w:rFonts w:cstheme="minorHAnsi"/>
+        </w:rPr>
         <w:tab/>
         <w:t xml:space="preserve">Premièrement, je devais créer un intranet où les membres de l’association pouvaient consulter un tableau de bord et un calendrier pour les événements futurs de l’association. J’ai eu du mal à le faire car je devais d’abord trouver des extensions Wordpress qui permettaient d’ajouter ces fonctionnalités. Le problème étant que sur WordPress, il n’y avait pas vraiment d’extensions qui faisait cela mis à part une extension : Fluent Boards pour le tableau de bord et The Events Calendar pour le calendrier des événements. Avec Fluent Boards le problème était que le tableau de bord ne pouvait pas s’afficher sur une page du site mais que sur le tableau de bord Wordpress. Ce n’était pas vraiment ce que souhaitait mon tuteur mais on a gardé cette idée. Et pour l’autre extension, je n’ai pas vraiment eu l’occasion de le tester mais mon tuteur voulait qu’à partir de ce calendrier, les membres puissent être tenu au courant des événements à venir en recevant des notifications par message ou autre, chose qui n’était pas possible avec seulement cette extension. </w:t>
       </w:r>
@@ -3473,70 +3315,145 @@
       <w:pPr>
         <w:spacing w:line="276" w:lineRule="auto"/>
         <w:jc w:val="both"/>
+        <w:rPr>
+          <w:rFonts w:cstheme="minorHAnsi"/>
+        </w:rPr>
       </w:pPr>
     </w:p>
     <w:p>
       <w:pPr>
         <w:spacing w:line="276" w:lineRule="auto"/>
         <w:jc w:val="both"/>
-      </w:pPr>
-      <w:r>
+        <w:rPr>
+          <w:rFonts w:cstheme="minorHAnsi"/>
+        </w:rPr>
+      </w:pPr>
+      <w:r>
+        <w:rPr>
+          <w:rFonts w:cstheme="minorHAnsi"/>
+        </w:rPr>
         <w:tab/>
       </w:r>
       <w:r>
-        <w:t>Deuxièmement, mon tuteur m’avait donné pour mission de créer une page pour les concerts où l’on retrouvait tous les concerts à venir et ceux qui étaient déjà passés. Et sur chaque concert, on pouvait cliquer sur un bouton qui permettait d’afficher un pop-up et notamment les informations du concert concerné. J’ai dû chercher et tester des extensions mais ces derniers n’étaient pas adaptés et ne s’affichaient pas correctement sur le site lorsque l’on cliquait sur le bouton. Nous avions donc d’abandonner cette idée.</w:t>
+        <w:rPr>
+          <w:rFonts w:cstheme="minorHAnsi"/>
+        </w:rPr>
+        <w:t xml:space="preserve">Deuxièmement, mon tuteur m’avait donné pour mission de créer une page pour les concerts où l’on retrouvait tous les concerts à venir et ceux qui étaient déjà passés. Et sur chaque concert, on pouvait cliquer sur un bouton qui permettait d’afficher un pop-up et notamment les informations du concert concerné. J’ai dû chercher et tester des extensions mais ces derniers n’étaient pas adaptés et ne s’affichaient pas correctement sur le site lorsque l’on cliquait sur le bouton. Nous avions donc </w:t>
+      </w:r>
+      <w:r>
+        <w:rPr>
+          <w:rFonts w:cstheme="minorHAnsi"/>
+        </w:rPr>
+        <w:t xml:space="preserve">décider </w:t>
+      </w:r>
+      <w:r>
+        <w:rPr>
+          <w:rFonts w:cstheme="minorHAnsi"/>
+        </w:rPr>
+        <w:t>d’abandonner cette idée.</w:t>
       </w:r>
     </w:p>
     <w:p>
       <w:pPr>
         <w:spacing w:line="276" w:lineRule="auto"/>
         <w:jc w:val="both"/>
+        <w:rPr>
+          <w:rFonts w:cstheme="minorHAnsi"/>
+        </w:rPr>
       </w:pPr>
     </w:p>
     <w:p>
       <w:pPr>
         <w:spacing w:line="276" w:lineRule="auto"/>
         <w:jc w:val="both"/>
-      </w:pPr>
-      <w:r>
+        <w:rPr>
+          <w:rFonts w:cstheme="minorHAnsi"/>
+        </w:rPr>
+      </w:pPr>
+      <w:r>
+        <w:rPr>
+          <w:rFonts w:cstheme="minorHAnsi"/>
+        </w:rPr>
         <w:tab/>
         <w:t xml:space="preserve">Pour finir, je devais </w:t>
       </w:r>
       <w:r>
-        <w:t>ajouter des images sur le site dans une page « souvenirs » mais le problème était que je n’avais pas les images qui me fallait avant. Je les ai reçus quelques jours avant la fin de mon stage. Je n’ai donc pas eu le temps de vraiment choisir les images que je devais mettre sur le site et je devais aussi demander l’avis des membres pour ça.</w:t>
-      </w:r>
-    </w:p>
-    <w:p>
-      <w:pPr>
-        <w:rPr>
-          <w:rFonts w:eastAsiaTheme="majorEastAsia" w:cstheme="majorBidi"/>
+        <w:rPr>
+          <w:rFonts w:cstheme="minorHAnsi"/>
+        </w:rPr>
+        <w:t>ajouter des images sur le site dans une page « souvenirs » mais le problème était que je n’avais pas les images qu</w:t>
+      </w:r>
+      <w:r>
+        <w:rPr>
+          <w:rFonts w:cstheme="minorHAnsi"/>
+        </w:rPr>
+        <w:t>’il</w:t>
+      </w:r>
+      <w:r>
+        <w:rPr>
+          <w:rFonts w:cstheme="minorHAnsi"/>
+        </w:rPr>
+        <w:t xml:space="preserve"> me fallait avant. Je les ai reçus quelques jours avant la fin de mon stage. Je n’ai donc pas eu le temps de vraiment choisir les images que je devais mettre sur le site et je devais aussi demander l’avis des membres pour ça.</w:t>
+      </w:r>
+    </w:p>
+    <w:p>
+      <w:pPr>
+        <w:rPr>
+          <w:rFonts w:eastAsiaTheme="majorEastAsia" w:cstheme="minorHAnsi"/>
           <w:color w:val="2F5496" w:themeColor="accent1" w:themeShade="BF"/>
-          <w:sz w:val="28"/>
-          <w:szCs w:val="28"/>
-        </w:rPr>
-      </w:pPr>
-      <w:r>
+        </w:rPr>
+      </w:pPr>
+      <w:r>
+        <w:rPr>
+          <w:rFonts w:cstheme="minorHAnsi"/>
+        </w:rPr>
         <w:br w:type="page"/>
       </w:r>
     </w:p>
     <w:p>
       <w:pPr>
         <w:pStyle w:val="Titre2"/>
+        <w:rPr>
+          <w:rFonts w:asciiTheme="minorHAnsi" w:hAnsiTheme="minorHAnsi" w:cstheme="minorHAnsi"/>
+          <w:sz w:val="22"/>
+          <w:szCs w:val="22"/>
+        </w:rPr>
       </w:pPr>
       <w:bookmarkStart w:id="9" w:name="_Toc188644712"/>
       <w:r>
+        <w:rPr>
+          <w:rFonts w:asciiTheme="minorHAnsi" w:hAnsiTheme="minorHAnsi" w:cstheme="minorHAnsi"/>
+          <w:sz w:val="22"/>
+          <w:szCs w:val="22"/>
+        </w:rPr>
         <w:lastRenderedPageBreak/>
         <w:t>Conclusion</w:t>
       </w:r>
       <w:bookmarkEnd w:id="9"/>
     </w:p>
-    <w:p/>
+    <w:p>
+      <w:pPr>
+        <w:rPr>
+          <w:rFonts w:cstheme="minorHAnsi"/>
+        </w:rPr>
+      </w:pPr>
+    </w:p>
     <w:p>
       <w:pPr>
         <w:pStyle w:val="Titre3"/>
+        <w:rPr>
+          <w:rFonts w:cstheme="minorHAnsi"/>
+          <w:sz w:val="22"/>
+          <w:szCs w:val="22"/>
+        </w:rPr>
       </w:pPr>
       <w:bookmarkStart w:id="10" w:name="_Toc188644713"/>
       <w:r>
+        <w:rPr>
+          <w:rFonts w:cstheme="minorHAnsi"/>
+          <w:sz w:val="22"/>
+          <w:szCs w:val="22"/>
+        </w:rPr>
         <w:t>Récapitulatif du stage</w:t>
       </w:r>
       <w:bookmarkEnd w:id="10"/>
@@ -3544,20 +3461,16 @@
     <w:p>
       <w:pPr>
         <w:rPr>
-          <w:rFonts w:eastAsiaTheme="majorEastAsia" w:cstheme="majorBidi"/>
+          <w:rFonts w:eastAsiaTheme="majorEastAsia" w:cstheme="minorHAnsi"/>
           <w:color w:val="2F5496" w:themeColor="accent1" w:themeShade="BF"/>
-          <w:sz w:val="28"/>
-          <w:szCs w:val="28"/>
-        </w:rPr>
-      </w:pPr>
-    </w:p>
-    <w:p>
-      <w:pPr>
-        <w:rPr>
-          <w:rFonts w:eastAsiaTheme="majorEastAsia" w:cstheme="majorBidi"/>
+        </w:rPr>
+      </w:pPr>
+    </w:p>
+    <w:p>
+      <w:pPr>
+        <w:rPr>
+          <w:rFonts w:eastAsiaTheme="majorEastAsia" w:cstheme="minorHAnsi"/>
           <w:color w:val="2F5496" w:themeColor="accent1" w:themeShade="BF"/>
-          <w:sz w:val="28"/>
-          <w:szCs w:val="28"/>
         </w:rPr>
       </w:pPr>
     </w:p>
@@ -3565,69 +3478,75 @@
       <w:pPr>
         <w:spacing w:line="276" w:lineRule="auto"/>
         <w:jc w:val="both"/>
-      </w:pPr>
-      <w:r>
+        <w:rPr>
+          <w:rFonts w:cstheme="minorHAnsi"/>
+        </w:rPr>
+      </w:pPr>
+      <w:r>
+        <w:rPr>
+          <w:rFonts w:cstheme="minorHAnsi"/>
+        </w:rPr>
         <w:tab/>
         <w:t xml:space="preserve">Lors de ces </w:t>
       </w:r>
       <w:r>
+        <w:rPr>
+          <w:rFonts w:cstheme="minorHAnsi"/>
+        </w:rPr>
         <w:t>deux</w:t>
       </w:r>
       <w:r>
-        <w:t xml:space="preserve"> mois de stage à Dons Du Son,</w:t>
-      </w:r>
-      <w:r>
-        <w:t xml:space="preserve"> </w:t>
-      </w:r>
-      <w:r>
-        <w:t>association spécialisée dans le domaine de la musique</w:t>
-      </w:r>
-      <w:r>
-        <w:t>, a été une expérience enrichissante qui m’a permis d</w:t>
-      </w:r>
-      <w:r>
-        <w:t>évelopper</w:t>
-      </w:r>
-      <w:r>
-        <w:t xml:space="preserve"> </w:t>
-      </w:r>
-      <w:r>
-        <w:t xml:space="preserve">des </w:t>
-      </w:r>
-      <w:r>
-        <w:t>compétences</w:t>
-      </w:r>
-      <w:r>
-        <w:t xml:space="preserve"> </w:t>
-      </w:r>
-      <w:r>
-        <w:t xml:space="preserve">déjà acquises </w:t>
-      </w:r>
-      <w:r>
-        <w:t xml:space="preserve">et de mieux comprendre le monde professionnel. </w:t>
-      </w:r>
-      <w:r>
+        <w:rPr>
+          <w:rFonts w:cstheme="minorHAnsi"/>
+        </w:rPr>
+        <w:t xml:space="preserve"> mois de stage à Dons Du Son, association spécialisée dans le domaine de la musique, a été une expérience enrichissante qui m’a permis développer </w:t>
+      </w:r>
+      <w:r>
+        <w:rPr>
+          <w:rFonts w:cstheme="minorHAnsi"/>
+        </w:rPr>
+        <w:t>des compétences</w:t>
+      </w:r>
+      <w:r>
+        <w:rPr>
+          <w:rFonts w:cstheme="minorHAnsi"/>
+        </w:rPr>
+        <w:t xml:space="preserve"> déjà acquises et de mieux comprendre le monde professionnel. </w:t>
+      </w:r>
+      <w:r>
+        <w:rPr>
+          <w:rFonts w:cstheme="minorHAnsi"/>
+        </w:rPr>
         <w:t>Dès les premières semaines, j</w:t>
       </w:r>
       <w:r>
+        <w:rPr>
+          <w:rFonts w:cstheme="minorHAnsi"/>
+        </w:rPr>
         <w:t xml:space="preserve">’ai rapidement trouvé ma place et eu l’occasion de </w:t>
       </w:r>
       <w:r>
-        <w:t xml:space="preserve">rencontrer certains membres de l’association, tous jouant un rôle différent comme chef de projet, secrétaire ou encore le président de l’association lui-même qui était également mon tuteur. J’ai notamment eu quelques missions concernant la modification du site </w:t>
-      </w:r>
-      <w:r>
-        <w:t>et aussi</w:t>
-      </w:r>
-      <w:r>
-        <w:t xml:space="preserve">, créer des mails professionnels pour les membres. Ces tâches m’ont </w:t>
-      </w:r>
-      <w:r>
+        <w:rPr>
+          <w:rFonts w:cstheme="minorHAnsi"/>
+        </w:rPr>
+        <w:t xml:space="preserve">rencontrer certains membres de l’association, tous jouant un rôle différent comme chef de projet, secrétaire ou encore le président de l’association lui-même qui était également mon tuteur. J’ai notamment eu quelques missions concernant la modification du site et aussi, créer des mails professionnels pour les membres. Ces tâches m’ont </w:t>
+      </w:r>
+      <w:r>
+        <w:rPr>
+          <w:rFonts w:cstheme="minorHAnsi"/>
+        </w:rPr>
         <w:t xml:space="preserve">permis de développer des compétences </w:t>
       </w:r>
       <w:r>
+        <w:rPr>
+          <w:rFonts w:cstheme="minorHAnsi"/>
+        </w:rPr>
         <w:t>telles que mon autonomie, m</w:t>
       </w:r>
       <w:r>
+        <w:rPr>
+          <w:rFonts w:cstheme="minorHAnsi"/>
+        </w:rPr>
         <w:t>es décisions lors des ajouts de contenus sur le site, de comment structurer les pages du site...</w:t>
       </w:r>
     </w:p>
@@ -3635,6 +3554,9 @@
       <w:pPr>
         <w:spacing w:line="276" w:lineRule="auto"/>
         <w:jc w:val="both"/>
+        <w:rPr>
+          <w:rFonts w:cstheme="minorHAnsi"/>
+        </w:rPr>
       </w:pPr>
     </w:p>
     <w:p>
@@ -3642,32 +3564,62 @@
         <w:spacing w:line="276" w:lineRule="auto"/>
         <w:ind w:firstLine="708"/>
         <w:jc w:val="both"/>
-      </w:pPr>
-      <w:r>
+        <w:rPr>
+          <w:rFonts w:cstheme="minorHAnsi"/>
+        </w:rPr>
+      </w:pPr>
+      <w:r>
+        <w:rPr>
+          <w:rFonts w:cstheme="minorHAnsi"/>
+        </w:rPr>
         <w:t>Au cours du stage, j’ai également été confronté</w:t>
       </w:r>
       <w:r>
+        <w:rPr>
+          <w:rFonts w:cstheme="minorHAnsi"/>
+        </w:rPr>
         <w:t xml:space="preserve">e </w:t>
       </w:r>
       <w:r>
+        <w:rPr>
+          <w:rFonts w:cstheme="minorHAnsi"/>
+        </w:rPr>
         <w:t xml:space="preserve">à certaines difficultés, notamment </w:t>
       </w:r>
       <w:r>
+        <w:rPr>
+          <w:rFonts w:cstheme="minorHAnsi"/>
+        </w:rPr>
         <w:t>lors de l’ajout de certaines fonctionnalités dans l’intranet</w:t>
       </w:r>
       <w:r>
+        <w:rPr>
+          <w:rFonts w:cstheme="minorHAnsi"/>
+        </w:rPr>
         <w:t>, mais grâce à l’aide de mon tuteur et des autres membres de l’équipe</w:t>
       </w:r>
       <w:r>
+        <w:rPr>
+          <w:rFonts w:cstheme="minorHAnsi"/>
+        </w:rPr>
         <w:t>, on a pu trouver une alternative pour ce problème</w:t>
       </w:r>
       <w:r>
+        <w:rPr>
+          <w:rFonts w:cstheme="minorHAnsi"/>
+        </w:rPr>
         <w:t>. Cette expérience m’a appris à m’adapter à un environnement professionnel, à gérer mon temps et à prendre des initiatives</w:t>
       </w:r>
       <w:r>
+        <w:rPr>
+          <w:rFonts w:cstheme="minorHAnsi"/>
+        </w:rPr>
         <w:t xml:space="preserve"> lorsqu’il le fallait</w:t>
       </w:r>
       <w:r>
+        <w:rPr>
+          <w:rFonts w:cstheme="minorHAnsi"/>
+        </w:rPr>
         <w:t>.</w:t>
       </w:r>
     </w:p>
@@ -3676,6 +3628,9 @@
         <w:spacing w:line="276" w:lineRule="auto"/>
         <w:ind w:firstLine="708"/>
         <w:jc w:val="both"/>
+        <w:rPr>
+          <w:rFonts w:cstheme="minorHAnsi"/>
+        </w:rPr>
       </w:pPr>
     </w:p>
     <w:p>
@@ -3683,23 +3638,44 @@
         <w:spacing w:line="276" w:lineRule="auto"/>
         <w:ind w:firstLine="708"/>
         <w:jc w:val="both"/>
-      </w:pPr>
-      <w:r>
+        <w:rPr>
+          <w:rFonts w:cstheme="minorHAnsi"/>
+        </w:rPr>
+      </w:pPr>
+      <w:r>
+        <w:rPr>
+          <w:rFonts w:cstheme="minorHAnsi"/>
+        </w:rPr>
         <w:t>Pour</w:t>
       </w:r>
       <w:r>
+        <w:rPr>
+          <w:rFonts w:cstheme="minorHAnsi"/>
+        </w:rPr>
         <w:t xml:space="preserve"> l’aspect professionnel, ce stage </w:t>
       </w:r>
       <w:r>
+        <w:rPr>
+          <w:rFonts w:cstheme="minorHAnsi"/>
+        </w:rPr>
         <w:t>ne m’a pas vraiment aidée pour définir clairement</w:t>
       </w:r>
       <w:r>
+        <w:rPr>
+          <w:rFonts w:cstheme="minorHAnsi"/>
+        </w:rPr>
         <w:t xml:space="preserve"> mon projet d’avenir. </w:t>
       </w:r>
       <w:r>
+        <w:rPr>
+          <w:rFonts w:cstheme="minorHAnsi"/>
+        </w:rPr>
         <w:t>Mais mon tuteur a pu me donner quelques conseils pour ma poursuite d’étude est m’a conseillé de continuer dans ce domaine. Cependant, je pense que si je ne trouve pas d’école ou de d’alternance qui me plaisent</w:t>
       </w:r>
       <w:r>
+        <w:rPr>
+          <w:rFonts w:cstheme="minorHAnsi"/>
+        </w:rPr>
         <w:t xml:space="preserve">, je chercherai un travail ou me formerai davantage dans le domaine informatique et plus précisément dans le développement ou même dans un autre domaine si je n’y arrive pas. </w:t>
       </w:r>
     </w:p>
@@ -3708,6 +3684,9 @@
         <w:spacing w:line="276" w:lineRule="auto"/>
         <w:ind w:firstLine="708"/>
         <w:jc w:val="both"/>
+        <w:rPr>
+          <w:rFonts w:cstheme="minorHAnsi"/>
+        </w:rPr>
       </w:pPr>
     </w:p>
     <w:p>
@@ -3716,64 +3695,35 @@
         <w:ind w:firstLine="708"/>
         <w:jc w:val="both"/>
         <w:rPr>
-          <w:rFonts w:eastAsiaTheme="majorEastAsia" w:cstheme="majorBidi"/>
+          <w:rFonts w:eastAsiaTheme="majorEastAsia" w:cstheme="minorHAnsi"/>
           <w:color w:val="2F5496" w:themeColor="accent1" w:themeShade="BF"/>
-          <w:sz w:val="28"/>
-          <w:szCs w:val="28"/>
-        </w:rPr>
-      </w:pPr>
-      <w:r>
-        <w:t xml:space="preserve">En conclusion, cette </w:t>
-      </w:r>
-      <w:r>
-        <w:t>expérience</w:t>
-      </w:r>
-      <w:r>
-        <w:t xml:space="preserve"> dans cette association a été formatrice, que ce soit sur le plan professionnel, personnel et relationnel</w:t>
-      </w:r>
-      <w:r>
-        <w:t xml:space="preserve"> et cela m’a </w:t>
-      </w:r>
-      <w:r>
-        <w:t>perm</w:t>
-      </w:r>
-      <w:r>
-        <w:t>is</w:t>
-      </w:r>
-      <w:r>
-        <w:t xml:space="preserve"> d’acquérir de nouvelles compétences, de gagner en autonomie et de mieux comprendre le fonctionnement du travail en équipe</w:t>
-      </w:r>
-      <w:r>
-        <w:t xml:space="preserve"> en télétravail</w:t>
-      </w:r>
-      <w:r>
-        <w:t>.</w:t>
-      </w:r>
-    </w:p>
-    <w:p>
-      <w:pPr>
-        <w:rPr>
-          <w:rFonts w:eastAsiaTheme="majorEastAsia" w:cstheme="majorBidi"/>
-          <w:sz w:val="28"/>
-          <w:szCs w:val="28"/>
-        </w:rPr>
-      </w:pPr>
-    </w:p>
-    <w:p>
-      <w:pPr>
-        <w:rPr>
-          <w:rFonts w:eastAsiaTheme="majorEastAsia" w:cstheme="majorBidi"/>
-          <w:sz w:val="28"/>
-          <w:szCs w:val="28"/>
-        </w:rPr>
-      </w:pPr>
-    </w:p>
-    <w:p>
-      <w:pPr>
-        <w:rPr>
-          <w:rFonts w:eastAsiaTheme="majorEastAsia" w:cstheme="majorBidi"/>
-          <w:sz w:val="28"/>
-          <w:szCs w:val="28"/>
+        </w:rPr>
+      </w:pPr>
+      <w:r>
+        <w:rPr>
+          <w:rFonts w:cstheme="minorHAnsi"/>
+        </w:rPr>
+        <w:t>En conclusion, cette expérience dans cette association a été formatrice, que ce soit sur le plan professionnel, personnel et relationnel et cela m’a permis d’acquérir de nouvelles compétences, de gagner en autonomie et de mieux comprendre le fonctionnement du travail en équipe en télétravail.</w:t>
+      </w:r>
+    </w:p>
+    <w:p>
+      <w:pPr>
+        <w:rPr>
+          <w:rFonts w:eastAsiaTheme="majorEastAsia" w:cstheme="minorHAnsi"/>
+        </w:rPr>
+      </w:pPr>
+    </w:p>
+    <w:p>
+      <w:pPr>
+        <w:rPr>
+          <w:rFonts w:eastAsiaTheme="majorEastAsia" w:cstheme="minorHAnsi"/>
+        </w:rPr>
+      </w:pPr>
+    </w:p>
+    <w:p>
+      <w:pPr>
+        <w:rPr>
+          <w:rFonts w:eastAsiaTheme="majorEastAsia" w:cstheme="minorHAnsi"/>
         </w:rPr>
       </w:pPr>
     </w:p>
@@ -3783,9 +3733,7 @@
           <w:tab w:val="left" w:pos="7680"/>
         </w:tabs>
         <w:rPr>
-          <w:rFonts w:eastAsiaTheme="majorEastAsia" w:cstheme="majorBidi"/>
-          <w:sz w:val="28"/>
-          <w:szCs w:val="28"/>
+          <w:rFonts w:eastAsiaTheme="majorEastAsia" w:cstheme="minorHAnsi"/>
         </w:rPr>
       </w:pPr>
     </w:p>
@@ -5126,6 +5074,7 @@
   <w:style w:type="character" w:default="1" w:styleId="Policepardfaut">
     <w:name w:val="Default Paragraph Font"/>
     <w:uiPriority w:val="1"/>
+    <w:semiHidden/>
     <w:unhideWhenUsed/>
   </w:style>
   <w:style w:type="table" w:default="1" w:styleId="TableauNormal">

</xml_diff>